<commit_message>
part a is finished and started to part b
</commit_message>
<xml_diff>
--- a/EE 464.docx
+++ b/EE 464.docx
@@ -894,6 +894,23 @@
     <w:p>
       <w:pPr>
         <w:rPr>
+          <w:b/>
+          <w:bCs/>
+          <w:lang w:val="tr-TR"/>
+        </w:rPr>
+      </w:pPr>
+      <w:r>
+        <w:rPr>
+          <w:b/>
+          <w:bCs/>
+          <w:lang w:val="tr-TR"/>
+        </w:rPr>
+        <w:t>a)</w:t>
+      </w:r>
+    </w:p>
+    <w:p>
+      <w:pPr>
+        <w:rPr>
           <w:rFonts w:eastAsiaTheme="minorEastAsia"/>
           <w:lang w:val="tr-TR"/>
         </w:rPr>
@@ -925,7 +942,14 @@
                   <w:rFonts w:ascii="Cambria Math" w:hAnsi="Cambria Math"/>
                   <w:lang w:val="tr-TR"/>
                 </w:rPr>
-                <m:t>Vd</m:t>
+                <m:t>V</m:t>
+              </m:r>
+              <m:r>
+                <w:rPr>
+                  <w:rFonts w:ascii="Cambria Math" w:hAnsi="Cambria Math"/>
+                  <w:lang w:val="tr-TR"/>
+                </w:rPr>
+                <m:t>in</m:t>
               </m:r>
             </m:den>
           </m:f>
@@ -1796,6 +1820,2621 @@
         </w:rPr>
         <w:t>.</w:t>
       </w:r>
+    </w:p>
+    <w:p>
+      <w:pPr>
+        <w:rPr>
+          <w:rFonts w:eastAsiaTheme="minorEastAsia"/>
+          <w:b/>
+          <w:bCs/>
+          <w:lang w:val="tr-TR"/>
+        </w:rPr>
+      </w:pPr>
+      <w:r>
+        <w:rPr>
+          <w:rFonts w:eastAsiaTheme="minorEastAsia"/>
+          <w:b/>
+          <w:bCs/>
+          <w:lang w:val="tr-TR"/>
+        </w:rPr>
+        <w:t>b)</w:t>
+      </w:r>
+    </w:p>
+    <w:p>
+      <w:pPr>
+        <w:rPr>
+          <w:rFonts w:eastAsiaTheme="minorEastAsia"/>
+          <w:lang w:val="tr-TR"/>
+        </w:rPr>
+      </w:pPr>
+      <w:proofErr w:type="spellStart"/>
+      <w:r>
+        <w:rPr>
+          <w:rFonts w:eastAsiaTheme="minorEastAsia"/>
+          <w:lang w:val="tr-TR"/>
+        </w:rPr>
+        <w:t>In</w:t>
+      </w:r>
+      <w:proofErr w:type="spellEnd"/>
+      <w:r>
+        <w:rPr>
+          <w:rFonts w:eastAsiaTheme="minorEastAsia"/>
+          <w:lang w:val="tr-TR"/>
+        </w:rPr>
+        <w:t xml:space="preserve"> </w:t>
+      </w:r>
+      <w:proofErr w:type="spellStart"/>
+      <w:r>
+        <w:rPr>
+          <w:rFonts w:eastAsiaTheme="minorEastAsia"/>
+          <w:lang w:val="tr-TR"/>
+        </w:rPr>
+        <w:t>order</w:t>
+      </w:r>
+      <w:proofErr w:type="spellEnd"/>
+      <w:r>
+        <w:rPr>
+          <w:rFonts w:eastAsiaTheme="minorEastAsia"/>
+          <w:lang w:val="tr-TR"/>
+        </w:rPr>
+        <w:t xml:space="preserve"> </w:t>
+      </w:r>
+      <w:proofErr w:type="spellStart"/>
+      <w:r>
+        <w:rPr>
+          <w:rFonts w:eastAsiaTheme="minorEastAsia"/>
+          <w:lang w:val="tr-TR"/>
+        </w:rPr>
+        <w:t>to</w:t>
+      </w:r>
+      <w:proofErr w:type="spellEnd"/>
+      <w:r>
+        <w:rPr>
+          <w:rFonts w:eastAsiaTheme="minorEastAsia"/>
+          <w:lang w:val="tr-TR"/>
+        </w:rPr>
+        <w:t xml:space="preserve"> </w:t>
+      </w:r>
+      <w:proofErr w:type="spellStart"/>
+      <w:r>
+        <w:rPr>
+          <w:rFonts w:eastAsiaTheme="minorEastAsia"/>
+          <w:lang w:val="tr-TR"/>
+        </w:rPr>
+        <w:t>design</w:t>
+      </w:r>
+      <w:proofErr w:type="spellEnd"/>
+      <w:r>
+        <w:rPr>
+          <w:rFonts w:eastAsiaTheme="minorEastAsia"/>
+          <w:lang w:val="tr-TR"/>
+        </w:rPr>
+        <w:t xml:space="preserve"> </w:t>
+      </w:r>
+      <w:proofErr w:type="spellStart"/>
+      <w:r>
+        <w:rPr>
+          <w:rFonts w:eastAsiaTheme="minorEastAsia"/>
+          <w:lang w:val="tr-TR"/>
+        </w:rPr>
+        <w:t>convenient</w:t>
+      </w:r>
+      <w:proofErr w:type="spellEnd"/>
+      <w:r>
+        <w:rPr>
+          <w:rFonts w:eastAsiaTheme="minorEastAsia"/>
+          <w:lang w:val="tr-TR"/>
+        </w:rPr>
+        <w:t xml:space="preserve"> </w:t>
+      </w:r>
+      <w:proofErr w:type="spellStart"/>
+      <w:r>
+        <w:rPr>
+          <w:rFonts w:eastAsiaTheme="minorEastAsia"/>
+          <w:lang w:val="tr-TR"/>
+        </w:rPr>
+        <w:t>transformer</w:t>
+      </w:r>
+      <w:proofErr w:type="spellEnd"/>
+      <w:r>
+        <w:rPr>
+          <w:rFonts w:eastAsiaTheme="minorEastAsia"/>
+          <w:lang w:val="tr-TR"/>
+        </w:rPr>
+        <w:t xml:space="preserve">, </w:t>
+      </w:r>
+      <w:proofErr w:type="spellStart"/>
+      <w:r>
+        <w:rPr>
+          <w:rFonts w:eastAsiaTheme="minorEastAsia"/>
+          <w:lang w:val="tr-TR"/>
+        </w:rPr>
+        <w:t>the</w:t>
+      </w:r>
+      <w:proofErr w:type="spellEnd"/>
+      <w:r>
+        <w:rPr>
+          <w:rFonts w:eastAsiaTheme="minorEastAsia"/>
+          <w:lang w:val="tr-TR"/>
+        </w:rPr>
+        <w:t xml:space="preserve"> </w:t>
+      </w:r>
+      <w:proofErr w:type="spellStart"/>
+      <w:r>
+        <w:rPr>
+          <w:rFonts w:eastAsiaTheme="minorEastAsia"/>
+          <w:lang w:val="tr-TR"/>
+        </w:rPr>
+        <w:t>magnetizing</w:t>
+      </w:r>
+      <w:proofErr w:type="spellEnd"/>
+      <w:r>
+        <w:rPr>
+          <w:rFonts w:eastAsiaTheme="minorEastAsia"/>
+          <w:lang w:val="tr-TR"/>
+        </w:rPr>
+        <w:t xml:space="preserve"> </w:t>
+      </w:r>
+      <w:proofErr w:type="spellStart"/>
+      <w:r>
+        <w:rPr>
+          <w:rFonts w:eastAsiaTheme="minorEastAsia"/>
+          <w:lang w:val="tr-TR"/>
+        </w:rPr>
+        <w:t>inductance</w:t>
+      </w:r>
+      <w:proofErr w:type="spellEnd"/>
+      <w:r>
+        <w:rPr>
+          <w:rFonts w:eastAsiaTheme="minorEastAsia"/>
+          <w:lang w:val="tr-TR"/>
+        </w:rPr>
+        <w:t xml:space="preserve"> </w:t>
+      </w:r>
+      <w:proofErr w:type="spellStart"/>
+      <w:r>
+        <w:rPr>
+          <w:rFonts w:eastAsiaTheme="minorEastAsia"/>
+          <w:lang w:val="tr-TR"/>
+        </w:rPr>
+        <w:t>should</w:t>
+      </w:r>
+      <w:proofErr w:type="spellEnd"/>
+      <w:r>
+        <w:rPr>
+          <w:rFonts w:eastAsiaTheme="minorEastAsia"/>
+          <w:lang w:val="tr-TR"/>
+        </w:rPr>
+        <w:t xml:space="preserve"> be </w:t>
+      </w:r>
+      <w:proofErr w:type="spellStart"/>
+      <w:r>
+        <w:rPr>
+          <w:rFonts w:eastAsiaTheme="minorEastAsia"/>
+          <w:lang w:val="tr-TR"/>
+        </w:rPr>
+        <w:t>decided</w:t>
+      </w:r>
+      <w:proofErr w:type="spellEnd"/>
+      <w:r>
+        <w:rPr>
+          <w:rFonts w:eastAsiaTheme="minorEastAsia"/>
+          <w:lang w:val="tr-TR"/>
+        </w:rPr>
+        <w:t xml:space="preserve">. Maximum, </w:t>
+      </w:r>
+      <w:proofErr w:type="spellStart"/>
+      <w:r>
+        <w:rPr>
+          <w:rFonts w:eastAsiaTheme="minorEastAsia"/>
+          <w:lang w:val="tr-TR"/>
+        </w:rPr>
+        <w:t>average</w:t>
+      </w:r>
+      <w:proofErr w:type="spellEnd"/>
+      <w:r>
+        <w:rPr>
+          <w:rFonts w:eastAsiaTheme="minorEastAsia"/>
+          <w:lang w:val="tr-TR"/>
+        </w:rPr>
+        <w:t xml:space="preserve"> </w:t>
+      </w:r>
+      <w:proofErr w:type="spellStart"/>
+      <w:r>
+        <w:rPr>
+          <w:rFonts w:eastAsiaTheme="minorEastAsia"/>
+          <w:lang w:val="tr-TR"/>
+        </w:rPr>
+        <w:t>and</w:t>
+      </w:r>
+      <w:proofErr w:type="spellEnd"/>
+      <w:r>
+        <w:rPr>
+          <w:rFonts w:eastAsiaTheme="minorEastAsia"/>
+          <w:lang w:val="tr-TR"/>
+        </w:rPr>
+        <w:t xml:space="preserve"> RMS </w:t>
+      </w:r>
+      <w:proofErr w:type="spellStart"/>
+      <w:r>
+        <w:rPr>
+          <w:rFonts w:eastAsiaTheme="minorEastAsia"/>
+          <w:lang w:val="tr-TR"/>
+        </w:rPr>
+        <w:t>value</w:t>
+      </w:r>
+      <w:proofErr w:type="spellEnd"/>
+      <w:r>
+        <w:rPr>
+          <w:rFonts w:eastAsiaTheme="minorEastAsia"/>
+          <w:lang w:val="tr-TR"/>
+        </w:rPr>
+        <w:t xml:space="preserve"> </w:t>
+      </w:r>
+      <w:proofErr w:type="spellStart"/>
+      <w:r>
+        <w:rPr>
+          <w:rFonts w:eastAsiaTheme="minorEastAsia"/>
+          <w:lang w:val="tr-TR"/>
+        </w:rPr>
+        <w:t>magnetizing</w:t>
+      </w:r>
+      <w:proofErr w:type="spellEnd"/>
+      <w:r>
+        <w:rPr>
+          <w:rFonts w:eastAsiaTheme="minorEastAsia"/>
+          <w:lang w:val="tr-TR"/>
+        </w:rPr>
+        <w:t xml:space="preserve"> </w:t>
+      </w:r>
+      <w:proofErr w:type="spellStart"/>
+      <w:r>
+        <w:rPr>
+          <w:rFonts w:eastAsiaTheme="minorEastAsia"/>
+          <w:lang w:val="tr-TR"/>
+        </w:rPr>
+        <w:t>current</w:t>
+      </w:r>
+      <w:proofErr w:type="spellEnd"/>
+      <w:r>
+        <w:rPr>
+          <w:rFonts w:eastAsiaTheme="minorEastAsia"/>
+          <w:lang w:val="tr-TR"/>
+        </w:rPr>
+        <w:t xml:space="preserve"> </w:t>
+      </w:r>
+      <w:proofErr w:type="spellStart"/>
+      <w:r>
+        <w:rPr>
+          <w:rFonts w:eastAsiaTheme="minorEastAsia"/>
+          <w:lang w:val="tr-TR"/>
+        </w:rPr>
+        <w:t>should</w:t>
+      </w:r>
+      <w:proofErr w:type="spellEnd"/>
+      <w:r>
+        <w:rPr>
+          <w:rFonts w:eastAsiaTheme="minorEastAsia"/>
+          <w:lang w:val="tr-TR"/>
+        </w:rPr>
+        <w:t xml:space="preserve"> be </w:t>
+      </w:r>
+      <w:proofErr w:type="spellStart"/>
+      <w:r>
+        <w:rPr>
+          <w:rFonts w:eastAsiaTheme="minorEastAsia"/>
+          <w:lang w:val="tr-TR"/>
+        </w:rPr>
+        <w:t>calculated</w:t>
+      </w:r>
+      <w:proofErr w:type="spellEnd"/>
+      <w:r>
+        <w:rPr>
+          <w:rFonts w:eastAsiaTheme="minorEastAsia"/>
+          <w:lang w:val="tr-TR"/>
+        </w:rPr>
+        <w:t xml:space="preserve">. </w:t>
+      </w:r>
+      <w:proofErr w:type="spellStart"/>
+      <w:r>
+        <w:rPr>
+          <w:rFonts w:eastAsiaTheme="minorEastAsia"/>
+          <w:lang w:val="tr-TR"/>
+        </w:rPr>
+        <w:t>When</w:t>
+      </w:r>
+      <w:proofErr w:type="spellEnd"/>
+      <w:r>
+        <w:rPr>
+          <w:rFonts w:eastAsiaTheme="minorEastAsia"/>
+          <w:lang w:val="tr-TR"/>
+        </w:rPr>
+        <w:t xml:space="preserve"> </w:t>
+      </w:r>
+      <w:proofErr w:type="spellStart"/>
+      <w:r>
+        <w:rPr>
+          <w:rFonts w:eastAsiaTheme="minorEastAsia"/>
+          <w:lang w:val="tr-TR"/>
+        </w:rPr>
+        <w:t>the</w:t>
+      </w:r>
+      <w:proofErr w:type="spellEnd"/>
+      <w:r>
+        <w:rPr>
+          <w:rFonts w:eastAsiaTheme="minorEastAsia"/>
+          <w:lang w:val="tr-TR"/>
+        </w:rPr>
+        <w:t xml:space="preserve"> </w:t>
+      </w:r>
+      <w:proofErr w:type="spellStart"/>
+      <w:r>
+        <w:rPr>
+          <w:rFonts w:eastAsiaTheme="minorEastAsia"/>
+          <w:lang w:val="tr-TR"/>
+        </w:rPr>
+        <w:t>switch</w:t>
+      </w:r>
+      <w:proofErr w:type="spellEnd"/>
+      <w:r>
+        <w:rPr>
+          <w:rFonts w:eastAsiaTheme="minorEastAsia"/>
+          <w:lang w:val="tr-TR"/>
+        </w:rPr>
+        <w:t xml:space="preserve"> is on, </w:t>
+      </w:r>
+      <w:proofErr w:type="spellStart"/>
+      <w:r>
+        <w:rPr>
+          <w:rFonts w:eastAsiaTheme="minorEastAsia"/>
+          <w:lang w:val="tr-TR"/>
+        </w:rPr>
+        <w:t>input</w:t>
+      </w:r>
+      <w:proofErr w:type="spellEnd"/>
+      <w:r>
+        <w:rPr>
+          <w:rFonts w:eastAsiaTheme="minorEastAsia"/>
+          <w:lang w:val="tr-TR"/>
+        </w:rPr>
+        <w:t xml:space="preserve"> </w:t>
+      </w:r>
+      <w:proofErr w:type="spellStart"/>
+      <w:r>
+        <w:rPr>
+          <w:rFonts w:eastAsiaTheme="minorEastAsia"/>
+          <w:lang w:val="tr-TR"/>
+        </w:rPr>
+        <w:t>current</w:t>
+      </w:r>
+      <w:proofErr w:type="spellEnd"/>
+      <w:r>
+        <w:rPr>
+          <w:rFonts w:eastAsiaTheme="minorEastAsia"/>
+          <w:lang w:val="tr-TR"/>
+        </w:rPr>
+        <w:t xml:space="preserve"> is </w:t>
+      </w:r>
+      <w:proofErr w:type="spellStart"/>
+      <w:r>
+        <w:rPr>
+          <w:rFonts w:eastAsiaTheme="minorEastAsia"/>
+          <w:lang w:val="tr-TR"/>
+        </w:rPr>
+        <w:t>equal</w:t>
+      </w:r>
+      <w:proofErr w:type="spellEnd"/>
+      <w:r>
+        <w:rPr>
+          <w:rFonts w:eastAsiaTheme="minorEastAsia"/>
+          <w:lang w:val="tr-TR"/>
+        </w:rPr>
+        <w:t xml:space="preserve"> </w:t>
+      </w:r>
+      <w:proofErr w:type="spellStart"/>
+      <w:r>
+        <w:rPr>
+          <w:rFonts w:eastAsiaTheme="minorEastAsia"/>
+          <w:lang w:val="tr-TR"/>
+        </w:rPr>
+        <w:t>to</w:t>
+      </w:r>
+      <w:proofErr w:type="spellEnd"/>
+      <w:r>
+        <w:rPr>
+          <w:rFonts w:eastAsiaTheme="minorEastAsia"/>
+          <w:lang w:val="tr-TR"/>
+        </w:rPr>
+        <w:t xml:space="preserve"> </w:t>
+      </w:r>
+      <w:proofErr w:type="spellStart"/>
+      <w:r>
+        <w:rPr>
+          <w:rFonts w:eastAsiaTheme="minorEastAsia"/>
+          <w:lang w:val="tr-TR"/>
+        </w:rPr>
+        <w:t>magnetizing</w:t>
+      </w:r>
+      <w:proofErr w:type="spellEnd"/>
+      <w:r>
+        <w:rPr>
+          <w:rFonts w:eastAsiaTheme="minorEastAsia"/>
+          <w:lang w:val="tr-TR"/>
+        </w:rPr>
+        <w:t xml:space="preserve"> </w:t>
+      </w:r>
+      <w:proofErr w:type="spellStart"/>
+      <w:r>
+        <w:rPr>
+          <w:rFonts w:eastAsiaTheme="minorEastAsia"/>
+          <w:lang w:val="tr-TR"/>
+        </w:rPr>
+        <w:t>current</w:t>
+      </w:r>
+      <w:proofErr w:type="spellEnd"/>
+      <w:r>
+        <w:rPr>
+          <w:rFonts w:eastAsiaTheme="minorEastAsia"/>
+          <w:lang w:val="tr-TR"/>
+        </w:rPr>
+        <w:t xml:space="preserve">. </w:t>
+      </w:r>
+      <w:proofErr w:type="spellStart"/>
+      <w:r>
+        <w:rPr>
+          <w:rFonts w:eastAsiaTheme="minorEastAsia"/>
+          <w:lang w:val="tr-TR"/>
+        </w:rPr>
+        <w:t>However</w:t>
+      </w:r>
+      <w:proofErr w:type="spellEnd"/>
+      <w:r>
+        <w:rPr>
+          <w:rFonts w:eastAsiaTheme="minorEastAsia"/>
+          <w:lang w:val="tr-TR"/>
+        </w:rPr>
+        <w:t xml:space="preserve">, </w:t>
+      </w:r>
+      <w:proofErr w:type="spellStart"/>
+      <w:r>
+        <w:rPr>
+          <w:rFonts w:eastAsiaTheme="minorEastAsia"/>
+          <w:lang w:val="tr-TR"/>
+        </w:rPr>
+        <w:t>input</w:t>
+      </w:r>
+      <w:proofErr w:type="spellEnd"/>
+      <w:r>
+        <w:rPr>
+          <w:rFonts w:eastAsiaTheme="minorEastAsia"/>
+          <w:lang w:val="tr-TR"/>
+        </w:rPr>
+        <w:t xml:space="preserve"> </w:t>
+      </w:r>
+      <w:proofErr w:type="spellStart"/>
+      <w:r>
+        <w:rPr>
+          <w:rFonts w:eastAsiaTheme="minorEastAsia"/>
+          <w:lang w:val="tr-TR"/>
+        </w:rPr>
+        <w:t>current</w:t>
+      </w:r>
+      <w:proofErr w:type="spellEnd"/>
+      <w:r>
+        <w:rPr>
+          <w:rFonts w:eastAsiaTheme="minorEastAsia"/>
+          <w:lang w:val="tr-TR"/>
+        </w:rPr>
+        <w:t xml:space="preserve"> is </w:t>
+      </w:r>
+      <w:proofErr w:type="spellStart"/>
+      <w:r>
+        <w:rPr>
+          <w:rFonts w:eastAsiaTheme="minorEastAsia"/>
+          <w:lang w:val="tr-TR"/>
+        </w:rPr>
+        <w:t>equal</w:t>
+      </w:r>
+      <w:proofErr w:type="spellEnd"/>
+      <w:r>
+        <w:rPr>
+          <w:rFonts w:eastAsiaTheme="minorEastAsia"/>
+          <w:lang w:val="tr-TR"/>
+        </w:rPr>
+        <w:t xml:space="preserve"> </w:t>
+      </w:r>
+      <w:proofErr w:type="spellStart"/>
+      <w:r>
+        <w:rPr>
+          <w:rFonts w:eastAsiaTheme="minorEastAsia"/>
+          <w:lang w:val="tr-TR"/>
+        </w:rPr>
+        <w:t>to</w:t>
+      </w:r>
+      <w:proofErr w:type="spellEnd"/>
+      <w:r>
+        <w:rPr>
+          <w:rFonts w:eastAsiaTheme="minorEastAsia"/>
+          <w:lang w:val="tr-TR"/>
+        </w:rPr>
+        <w:t xml:space="preserve"> 0 </w:t>
+      </w:r>
+      <w:proofErr w:type="spellStart"/>
+      <w:r>
+        <w:rPr>
+          <w:rFonts w:eastAsiaTheme="minorEastAsia"/>
+          <w:lang w:val="tr-TR"/>
+        </w:rPr>
+        <w:t>when</w:t>
+      </w:r>
+      <w:proofErr w:type="spellEnd"/>
+      <w:r>
+        <w:rPr>
+          <w:rFonts w:eastAsiaTheme="minorEastAsia"/>
+          <w:lang w:val="tr-TR"/>
+        </w:rPr>
+        <w:t xml:space="preserve"> </w:t>
+      </w:r>
+      <w:proofErr w:type="spellStart"/>
+      <w:r>
+        <w:rPr>
+          <w:rFonts w:eastAsiaTheme="minorEastAsia"/>
+          <w:lang w:val="tr-TR"/>
+        </w:rPr>
+        <w:t>the</w:t>
+      </w:r>
+      <w:proofErr w:type="spellEnd"/>
+      <w:r>
+        <w:rPr>
+          <w:rFonts w:eastAsiaTheme="minorEastAsia"/>
+          <w:lang w:val="tr-TR"/>
+        </w:rPr>
+        <w:t xml:space="preserve"> </w:t>
+      </w:r>
+      <w:proofErr w:type="spellStart"/>
+      <w:r>
+        <w:rPr>
+          <w:rFonts w:eastAsiaTheme="minorEastAsia"/>
+          <w:lang w:val="tr-TR"/>
+        </w:rPr>
+        <w:t>switch</w:t>
+      </w:r>
+      <w:proofErr w:type="spellEnd"/>
+      <w:r>
+        <w:rPr>
+          <w:rFonts w:eastAsiaTheme="minorEastAsia"/>
+          <w:lang w:val="tr-TR"/>
+        </w:rPr>
+        <w:t xml:space="preserve"> is </w:t>
+      </w:r>
+      <w:proofErr w:type="spellStart"/>
+      <w:r>
+        <w:rPr>
+          <w:rFonts w:eastAsiaTheme="minorEastAsia"/>
+          <w:lang w:val="tr-TR"/>
+        </w:rPr>
+        <w:t>off</w:t>
+      </w:r>
+      <w:proofErr w:type="spellEnd"/>
+      <w:r>
+        <w:rPr>
+          <w:rFonts w:eastAsiaTheme="minorEastAsia"/>
+          <w:lang w:val="tr-TR"/>
+        </w:rPr>
+        <w:t>.</w:t>
+      </w:r>
+    </w:p>
+    <w:p>
+      <w:pPr>
+        <w:rPr>
+          <w:rFonts w:eastAsiaTheme="minorEastAsia"/>
+          <w:lang w:val="tr-TR"/>
+        </w:rPr>
+      </w:pPr>
+      <m:oMathPara>
+        <m:oMath>
+          <m:r>
+            <w:rPr>
+              <w:rFonts w:ascii="Cambria Math" w:eastAsiaTheme="minorEastAsia" w:hAnsi="Cambria Math"/>
+              <w:lang w:val="tr-TR"/>
+            </w:rPr>
+            <m:t>Imavg=</m:t>
+          </m:r>
+          <m:f>
+            <m:fPr>
+              <m:ctrlPr>
+                <w:rPr>
+                  <w:rFonts w:ascii="Cambria Math" w:eastAsiaTheme="minorEastAsia" w:hAnsi="Cambria Math"/>
+                  <w:i/>
+                  <w:lang w:val="tr-TR"/>
+                </w:rPr>
+              </m:ctrlPr>
+            </m:fPr>
+            <m:num>
+              <m:r>
+                <w:rPr>
+                  <w:rFonts w:ascii="Cambria Math" w:eastAsiaTheme="minorEastAsia" w:hAnsi="Cambria Math"/>
+                  <w:lang w:val="tr-TR"/>
+                </w:rPr>
+                <m:t>Iin</m:t>
+              </m:r>
+            </m:num>
+            <m:den>
+              <m:r>
+                <w:rPr>
+                  <w:rFonts w:ascii="Cambria Math" w:eastAsiaTheme="minorEastAsia" w:hAnsi="Cambria Math"/>
+                  <w:lang w:val="tr-TR"/>
+                </w:rPr>
+                <m:t>D</m:t>
+              </m:r>
+            </m:den>
+          </m:f>
+          <m:r>
+            <w:rPr>
+              <w:rFonts w:ascii="Cambria Math" w:eastAsiaTheme="minorEastAsia" w:hAnsi="Cambria Math"/>
+              <w:lang w:val="tr-TR"/>
+            </w:rPr>
+            <m:t>=</m:t>
+          </m:r>
+          <m:f>
+            <m:fPr>
+              <m:ctrlPr>
+                <w:rPr>
+                  <w:rFonts w:ascii="Cambria Math" w:eastAsiaTheme="minorEastAsia" w:hAnsi="Cambria Math"/>
+                  <w:i/>
+                  <w:lang w:val="tr-TR"/>
+                </w:rPr>
+              </m:ctrlPr>
+            </m:fPr>
+            <m:num>
+              <m:r>
+                <w:rPr>
+                  <w:rFonts w:ascii="Cambria Math" w:eastAsiaTheme="minorEastAsia" w:hAnsi="Cambria Math"/>
+                  <w:lang w:val="tr-TR"/>
+                </w:rPr>
+                <m:t>Pout</m:t>
+              </m:r>
+            </m:num>
+            <m:den>
+              <m:r>
+                <w:rPr>
+                  <w:rFonts w:ascii="Cambria Math" w:eastAsiaTheme="minorEastAsia" w:hAnsi="Cambria Math"/>
+                  <w:lang w:val="tr-TR"/>
+                </w:rPr>
+                <m:t>Vin*D</m:t>
+              </m:r>
+            </m:den>
+          </m:f>
+        </m:oMath>
+      </m:oMathPara>
+    </w:p>
+    <w:p>
+      <w:pPr>
+        <w:rPr>
+          <w:rFonts w:eastAsiaTheme="minorEastAsia"/>
+          <w:lang w:val="tr-TR"/>
+        </w:rPr>
+      </w:pPr>
+      <w:proofErr w:type="spellStart"/>
+      <w:r>
+        <w:rPr>
+          <w:rFonts w:eastAsiaTheme="minorEastAsia"/>
+          <w:lang w:val="tr-TR"/>
+        </w:rPr>
+        <w:lastRenderedPageBreak/>
+        <w:t>When</w:t>
+      </w:r>
+      <w:proofErr w:type="spellEnd"/>
+      <w:r>
+        <w:rPr>
+          <w:rFonts w:eastAsiaTheme="minorEastAsia"/>
+          <w:lang w:val="tr-TR"/>
+        </w:rPr>
+        <w:t xml:space="preserve"> </w:t>
+      </w:r>
+      <w:proofErr w:type="spellStart"/>
+      <w:r>
+        <w:rPr>
+          <w:rFonts w:eastAsiaTheme="minorEastAsia"/>
+          <w:lang w:val="tr-TR"/>
+        </w:rPr>
+        <w:t>the</w:t>
+      </w:r>
+      <w:proofErr w:type="spellEnd"/>
+      <w:r>
+        <w:rPr>
+          <w:rFonts w:eastAsiaTheme="minorEastAsia"/>
+          <w:lang w:val="tr-TR"/>
+        </w:rPr>
+        <w:t xml:space="preserve"> </w:t>
+      </w:r>
+      <w:proofErr w:type="spellStart"/>
+      <w:r>
+        <w:rPr>
+          <w:rFonts w:eastAsiaTheme="minorEastAsia"/>
+          <w:lang w:val="tr-TR"/>
+        </w:rPr>
+        <w:t>input</w:t>
+      </w:r>
+      <w:proofErr w:type="spellEnd"/>
+      <w:r>
+        <w:rPr>
+          <w:rFonts w:eastAsiaTheme="minorEastAsia"/>
+          <w:lang w:val="tr-TR"/>
+        </w:rPr>
+        <w:t xml:space="preserve"> </w:t>
+      </w:r>
+      <w:proofErr w:type="spellStart"/>
+      <w:r>
+        <w:rPr>
+          <w:rFonts w:eastAsiaTheme="minorEastAsia"/>
+          <w:lang w:val="tr-TR"/>
+        </w:rPr>
+        <w:t>voltage</w:t>
+      </w:r>
+      <w:proofErr w:type="spellEnd"/>
+      <w:r>
+        <w:rPr>
+          <w:rFonts w:eastAsiaTheme="minorEastAsia"/>
+          <w:lang w:val="tr-TR"/>
+        </w:rPr>
+        <w:t xml:space="preserve"> is </w:t>
+      </w:r>
+      <w:proofErr w:type="spellStart"/>
+      <w:r>
+        <w:rPr>
+          <w:rFonts w:eastAsiaTheme="minorEastAsia"/>
+          <w:lang w:val="tr-TR"/>
+        </w:rPr>
+        <w:t>equal</w:t>
+      </w:r>
+      <w:proofErr w:type="spellEnd"/>
+      <w:r>
+        <w:rPr>
+          <w:rFonts w:eastAsiaTheme="minorEastAsia"/>
+          <w:lang w:val="tr-TR"/>
+        </w:rPr>
+        <w:t xml:space="preserve"> </w:t>
+      </w:r>
+      <w:proofErr w:type="spellStart"/>
+      <w:r>
+        <w:rPr>
+          <w:rFonts w:eastAsiaTheme="minorEastAsia"/>
+          <w:lang w:val="tr-TR"/>
+        </w:rPr>
+        <w:t>to</w:t>
+      </w:r>
+      <w:proofErr w:type="spellEnd"/>
+      <w:r>
+        <w:rPr>
+          <w:rFonts w:eastAsiaTheme="minorEastAsia"/>
+          <w:lang w:val="tr-TR"/>
+        </w:rPr>
+        <w:t xml:space="preserve"> 12 V, </w:t>
+      </w:r>
+      <w:proofErr w:type="spellStart"/>
+      <w:r>
+        <w:rPr>
+          <w:rFonts w:eastAsiaTheme="minorEastAsia"/>
+          <w:lang w:val="tr-TR"/>
+        </w:rPr>
+        <w:t>duty</w:t>
+      </w:r>
+      <w:proofErr w:type="spellEnd"/>
+      <w:r>
+        <w:rPr>
+          <w:rFonts w:eastAsiaTheme="minorEastAsia"/>
+          <w:lang w:val="tr-TR"/>
+        </w:rPr>
+        <w:t xml:space="preserve"> </w:t>
+      </w:r>
+      <w:proofErr w:type="spellStart"/>
+      <w:r>
+        <w:rPr>
+          <w:rFonts w:eastAsiaTheme="minorEastAsia"/>
+          <w:lang w:val="tr-TR"/>
+        </w:rPr>
+        <w:t>cycle</w:t>
+      </w:r>
+      <w:proofErr w:type="spellEnd"/>
+      <w:r>
+        <w:rPr>
+          <w:rFonts w:eastAsiaTheme="minorEastAsia"/>
+          <w:lang w:val="tr-TR"/>
+        </w:rPr>
+        <w:t xml:space="preserve"> is </w:t>
+      </w:r>
+      <w:proofErr w:type="spellStart"/>
+      <w:r>
+        <w:rPr>
+          <w:rFonts w:eastAsiaTheme="minorEastAsia"/>
+          <w:lang w:val="tr-TR"/>
+        </w:rPr>
+        <w:t>equal</w:t>
+      </w:r>
+      <w:proofErr w:type="spellEnd"/>
+      <w:r>
+        <w:rPr>
+          <w:rFonts w:eastAsiaTheme="minorEastAsia"/>
+          <w:lang w:val="tr-TR"/>
+        </w:rPr>
+        <w:t xml:space="preserve"> </w:t>
+      </w:r>
+      <w:proofErr w:type="spellStart"/>
+      <w:r>
+        <w:rPr>
+          <w:rFonts w:eastAsiaTheme="minorEastAsia"/>
+          <w:lang w:val="tr-TR"/>
+        </w:rPr>
+        <w:t>to</w:t>
+      </w:r>
+      <w:proofErr w:type="spellEnd"/>
+      <w:r>
+        <w:rPr>
+          <w:rFonts w:eastAsiaTheme="minorEastAsia"/>
+          <w:lang w:val="tr-TR"/>
+        </w:rPr>
+        <w:t xml:space="preserve"> 0.58. </w:t>
+      </w:r>
+      <w:proofErr w:type="spellStart"/>
+      <w:r>
+        <w:rPr>
+          <w:rFonts w:eastAsiaTheme="minorEastAsia"/>
+          <w:lang w:val="tr-TR"/>
+        </w:rPr>
+        <w:t>Then</w:t>
+      </w:r>
+      <w:proofErr w:type="spellEnd"/>
+      <w:r>
+        <w:rPr>
+          <w:rFonts w:eastAsiaTheme="minorEastAsia"/>
+          <w:lang w:val="tr-TR"/>
+        </w:rPr>
+        <w:t>,</w:t>
+      </w:r>
+    </w:p>
+    <w:p>
+      <w:pPr>
+        <w:rPr>
+          <w:rFonts w:eastAsiaTheme="minorEastAsia"/>
+          <w:lang w:val="tr-TR"/>
+        </w:rPr>
+      </w:pPr>
+      <m:oMathPara>
+        <m:oMath>
+          <m:r>
+            <w:rPr>
+              <w:rFonts w:ascii="Cambria Math" w:eastAsiaTheme="minorEastAsia" w:hAnsi="Cambria Math"/>
+              <w:lang w:val="tr-TR"/>
+            </w:rPr>
+            <m:t>Imavg=</m:t>
+          </m:r>
+          <m:f>
+            <m:fPr>
+              <m:ctrlPr>
+                <w:rPr>
+                  <w:rFonts w:ascii="Cambria Math" w:eastAsiaTheme="minorEastAsia" w:hAnsi="Cambria Math"/>
+                  <w:i/>
+                  <w:lang w:val="tr-TR"/>
+                </w:rPr>
+              </m:ctrlPr>
+            </m:fPr>
+            <m:num>
+              <m:r>
+                <w:rPr>
+                  <w:rFonts w:ascii="Cambria Math" w:eastAsiaTheme="minorEastAsia" w:hAnsi="Cambria Math"/>
+                  <w:lang w:val="tr-TR"/>
+                </w:rPr>
+                <m:t>48</m:t>
+              </m:r>
+            </m:num>
+            <m:den>
+              <m:r>
+                <w:rPr>
+                  <w:rFonts w:ascii="Cambria Math" w:eastAsiaTheme="minorEastAsia" w:hAnsi="Cambria Math"/>
+                  <w:lang w:val="tr-TR"/>
+                </w:rPr>
+                <m:t>12*0.58</m:t>
+              </m:r>
+            </m:den>
+          </m:f>
+          <m:r>
+            <w:rPr>
+              <w:rFonts w:ascii="Cambria Math" w:eastAsiaTheme="minorEastAsia" w:hAnsi="Cambria Math"/>
+              <w:lang w:val="tr-TR"/>
+            </w:rPr>
+            <m:t>=6.9 A</m:t>
+          </m:r>
+        </m:oMath>
+      </m:oMathPara>
+    </w:p>
+    <w:p>
+      <w:pPr>
+        <w:rPr>
+          <w:rFonts w:eastAsiaTheme="minorEastAsia"/>
+          <w:lang w:val="tr-TR"/>
+        </w:rPr>
+      </w:pPr>
+      <w:proofErr w:type="spellStart"/>
+      <w:r>
+        <w:rPr>
+          <w:rFonts w:eastAsiaTheme="minorEastAsia"/>
+          <w:lang w:val="tr-TR"/>
+        </w:rPr>
+        <w:t>When</w:t>
+      </w:r>
+      <w:proofErr w:type="spellEnd"/>
+      <w:r>
+        <w:rPr>
+          <w:rFonts w:eastAsiaTheme="minorEastAsia"/>
+          <w:lang w:val="tr-TR"/>
+        </w:rPr>
+        <w:t xml:space="preserve"> </w:t>
+      </w:r>
+      <w:proofErr w:type="spellStart"/>
+      <w:r>
+        <w:rPr>
+          <w:rFonts w:eastAsiaTheme="minorEastAsia"/>
+          <w:lang w:val="tr-TR"/>
+        </w:rPr>
+        <w:t>the</w:t>
+      </w:r>
+      <w:proofErr w:type="spellEnd"/>
+      <w:r>
+        <w:rPr>
+          <w:rFonts w:eastAsiaTheme="minorEastAsia"/>
+          <w:lang w:val="tr-TR"/>
+        </w:rPr>
+        <w:t xml:space="preserve"> </w:t>
+      </w:r>
+      <w:proofErr w:type="spellStart"/>
+      <w:r>
+        <w:rPr>
+          <w:rFonts w:eastAsiaTheme="minorEastAsia"/>
+          <w:lang w:val="tr-TR"/>
+        </w:rPr>
+        <w:t>input</w:t>
+      </w:r>
+      <w:proofErr w:type="spellEnd"/>
+      <w:r>
+        <w:rPr>
+          <w:rFonts w:eastAsiaTheme="minorEastAsia"/>
+          <w:lang w:val="tr-TR"/>
+        </w:rPr>
+        <w:t xml:space="preserve"> </w:t>
+      </w:r>
+      <w:proofErr w:type="spellStart"/>
+      <w:r>
+        <w:rPr>
+          <w:rFonts w:eastAsiaTheme="minorEastAsia"/>
+          <w:lang w:val="tr-TR"/>
+        </w:rPr>
+        <w:t>voltage</w:t>
+      </w:r>
+      <w:proofErr w:type="spellEnd"/>
+      <w:r>
+        <w:rPr>
+          <w:rFonts w:eastAsiaTheme="minorEastAsia"/>
+          <w:lang w:val="tr-TR"/>
+        </w:rPr>
+        <w:t xml:space="preserve"> is </w:t>
+      </w:r>
+      <w:proofErr w:type="spellStart"/>
+      <w:r>
+        <w:rPr>
+          <w:rFonts w:eastAsiaTheme="minorEastAsia"/>
+          <w:lang w:val="tr-TR"/>
+        </w:rPr>
+        <w:t>equal</w:t>
+      </w:r>
+      <w:proofErr w:type="spellEnd"/>
+      <w:r>
+        <w:rPr>
+          <w:rFonts w:eastAsiaTheme="minorEastAsia"/>
+          <w:lang w:val="tr-TR"/>
+        </w:rPr>
+        <w:t xml:space="preserve"> </w:t>
+      </w:r>
+      <w:proofErr w:type="spellStart"/>
+      <w:r>
+        <w:rPr>
+          <w:rFonts w:eastAsiaTheme="minorEastAsia"/>
+          <w:lang w:val="tr-TR"/>
+        </w:rPr>
+        <w:t>to</w:t>
+      </w:r>
+      <w:proofErr w:type="spellEnd"/>
+      <w:r>
+        <w:rPr>
+          <w:rFonts w:eastAsiaTheme="minorEastAsia"/>
+          <w:lang w:val="tr-TR"/>
+        </w:rPr>
+        <w:t xml:space="preserve"> 18 V, </w:t>
+      </w:r>
+      <w:proofErr w:type="spellStart"/>
+      <w:r>
+        <w:rPr>
+          <w:rFonts w:eastAsiaTheme="minorEastAsia"/>
+          <w:lang w:val="tr-TR"/>
+        </w:rPr>
+        <w:t>duty</w:t>
+      </w:r>
+      <w:proofErr w:type="spellEnd"/>
+      <w:r>
+        <w:rPr>
+          <w:rFonts w:eastAsiaTheme="minorEastAsia"/>
+          <w:lang w:val="tr-TR"/>
+        </w:rPr>
+        <w:t xml:space="preserve"> </w:t>
+      </w:r>
+      <w:proofErr w:type="spellStart"/>
+      <w:r>
+        <w:rPr>
+          <w:rFonts w:eastAsiaTheme="minorEastAsia"/>
+          <w:lang w:val="tr-TR"/>
+        </w:rPr>
+        <w:t>cycle</w:t>
+      </w:r>
+      <w:proofErr w:type="spellEnd"/>
+      <w:r>
+        <w:rPr>
+          <w:rFonts w:eastAsiaTheme="minorEastAsia"/>
+          <w:lang w:val="tr-TR"/>
+        </w:rPr>
+        <w:t xml:space="preserve"> is </w:t>
+      </w:r>
+      <w:proofErr w:type="spellStart"/>
+      <w:r>
+        <w:rPr>
+          <w:rFonts w:eastAsiaTheme="minorEastAsia"/>
+          <w:lang w:val="tr-TR"/>
+        </w:rPr>
+        <w:t>equal</w:t>
+      </w:r>
+      <w:proofErr w:type="spellEnd"/>
+      <w:r>
+        <w:rPr>
+          <w:rFonts w:eastAsiaTheme="minorEastAsia"/>
+          <w:lang w:val="tr-TR"/>
+        </w:rPr>
+        <w:t xml:space="preserve"> </w:t>
+      </w:r>
+      <w:proofErr w:type="spellStart"/>
+      <w:r>
+        <w:rPr>
+          <w:rFonts w:eastAsiaTheme="minorEastAsia"/>
+          <w:lang w:val="tr-TR"/>
+        </w:rPr>
+        <w:t>to</w:t>
+      </w:r>
+      <w:proofErr w:type="spellEnd"/>
+      <w:r>
+        <w:rPr>
+          <w:rFonts w:eastAsiaTheme="minorEastAsia"/>
+          <w:lang w:val="tr-TR"/>
+        </w:rPr>
+        <w:t xml:space="preserve"> 0.47. </w:t>
+      </w:r>
+      <w:proofErr w:type="spellStart"/>
+      <w:r>
+        <w:rPr>
+          <w:rFonts w:eastAsiaTheme="minorEastAsia"/>
+          <w:lang w:val="tr-TR"/>
+        </w:rPr>
+        <w:t>After</w:t>
+      </w:r>
+      <w:proofErr w:type="spellEnd"/>
+      <w:r>
+        <w:rPr>
+          <w:rFonts w:eastAsiaTheme="minorEastAsia"/>
+          <w:lang w:val="tr-TR"/>
+        </w:rPr>
+        <w:t xml:space="preserve"> </w:t>
+      </w:r>
+      <w:proofErr w:type="spellStart"/>
+      <w:r>
+        <w:rPr>
+          <w:rFonts w:eastAsiaTheme="minorEastAsia"/>
+          <w:lang w:val="tr-TR"/>
+        </w:rPr>
+        <w:t>that</w:t>
+      </w:r>
+      <w:proofErr w:type="spellEnd"/>
+      <w:r>
+        <w:rPr>
+          <w:rFonts w:eastAsiaTheme="minorEastAsia"/>
+          <w:lang w:val="tr-TR"/>
+        </w:rPr>
+        <w:t>,</w:t>
+      </w:r>
+    </w:p>
+    <w:p>
+      <w:pPr>
+        <w:rPr>
+          <w:rFonts w:eastAsiaTheme="minorEastAsia"/>
+          <w:lang w:val="tr-TR"/>
+        </w:rPr>
+      </w:pPr>
+      <m:oMathPara>
+        <m:oMath>
+          <m:r>
+            <w:rPr>
+              <w:rFonts w:ascii="Cambria Math" w:eastAsiaTheme="minorEastAsia" w:hAnsi="Cambria Math"/>
+              <w:lang w:val="tr-TR"/>
+            </w:rPr>
+            <m:t>Imavg=</m:t>
+          </m:r>
+          <m:f>
+            <m:fPr>
+              <m:ctrlPr>
+                <w:rPr>
+                  <w:rFonts w:ascii="Cambria Math" w:eastAsiaTheme="minorEastAsia" w:hAnsi="Cambria Math"/>
+                  <w:i/>
+                  <w:lang w:val="tr-TR"/>
+                </w:rPr>
+              </m:ctrlPr>
+            </m:fPr>
+            <m:num>
+              <m:r>
+                <w:rPr>
+                  <w:rFonts w:ascii="Cambria Math" w:eastAsiaTheme="minorEastAsia" w:hAnsi="Cambria Math"/>
+                  <w:lang w:val="tr-TR"/>
+                </w:rPr>
+                <m:t>48</m:t>
+              </m:r>
+            </m:num>
+            <m:den>
+              <m:r>
+                <w:rPr>
+                  <w:rFonts w:ascii="Cambria Math" w:eastAsiaTheme="minorEastAsia" w:hAnsi="Cambria Math"/>
+                  <w:lang w:val="tr-TR"/>
+                </w:rPr>
+                <m:t>18*0.47</m:t>
+              </m:r>
+            </m:den>
+          </m:f>
+          <m:r>
+            <w:rPr>
+              <w:rFonts w:ascii="Cambria Math" w:eastAsiaTheme="minorEastAsia" w:hAnsi="Cambria Math"/>
+              <w:lang w:val="tr-TR"/>
+            </w:rPr>
+            <m:t>=5.67 A</m:t>
+          </m:r>
+        </m:oMath>
+      </m:oMathPara>
+    </w:p>
+    <w:p>
+      <w:pPr>
+        <w:rPr>
+          <w:rFonts w:eastAsiaTheme="minorEastAsia"/>
+          <w:lang w:val="tr-TR"/>
+        </w:rPr>
+      </w:pPr>
+      <w:proofErr w:type="spellStart"/>
+      <w:r>
+        <w:rPr>
+          <w:rFonts w:eastAsiaTheme="minorEastAsia"/>
+          <w:lang w:val="tr-TR"/>
+        </w:rPr>
+        <w:t>The</w:t>
+      </w:r>
+      <w:proofErr w:type="spellEnd"/>
+      <w:r>
+        <w:rPr>
+          <w:rFonts w:eastAsiaTheme="minorEastAsia"/>
+          <w:lang w:val="tr-TR"/>
+        </w:rPr>
+        <w:t xml:space="preserve"> </w:t>
+      </w:r>
+      <w:proofErr w:type="spellStart"/>
+      <w:r>
+        <w:rPr>
+          <w:rFonts w:eastAsiaTheme="minorEastAsia"/>
+          <w:lang w:val="tr-TR"/>
+        </w:rPr>
+        <w:t>ripple</w:t>
+      </w:r>
+      <w:proofErr w:type="spellEnd"/>
+      <w:r>
+        <w:rPr>
+          <w:rFonts w:eastAsiaTheme="minorEastAsia"/>
+          <w:lang w:val="tr-TR"/>
+        </w:rPr>
+        <w:t xml:space="preserve"> </w:t>
+      </w:r>
+      <w:proofErr w:type="spellStart"/>
+      <w:r>
+        <w:rPr>
+          <w:rFonts w:eastAsiaTheme="minorEastAsia"/>
+          <w:lang w:val="tr-TR"/>
+        </w:rPr>
+        <w:t>current</w:t>
+      </w:r>
+      <w:proofErr w:type="spellEnd"/>
+      <w:r>
+        <w:rPr>
+          <w:rFonts w:eastAsiaTheme="minorEastAsia"/>
+          <w:lang w:val="tr-TR"/>
+        </w:rPr>
+        <w:t xml:space="preserve"> </w:t>
+      </w:r>
+      <w:proofErr w:type="spellStart"/>
+      <w:r>
+        <w:rPr>
+          <w:rFonts w:eastAsiaTheme="minorEastAsia"/>
+          <w:lang w:val="tr-TR"/>
+        </w:rPr>
+        <w:t>formula</w:t>
+      </w:r>
+      <w:proofErr w:type="spellEnd"/>
+      <w:r>
+        <w:rPr>
+          <w:rFonts w:eastAsiaTheme="minorEastAsia"/>
+          <w:lang w:val="tr-TR"/>
+        </w:rPr>
+        <w:t xml:space="preserve"> is </w:t>
+      </w:r>
+      <w:proofErr w:type="spellStart"/>
+      <w:r>
+        <w:rPr>
+          <w:rFonts w:eastAsiaTheme="minorEastAsia"/>
+          <w:lang w:val="tr-TR"/>
+        </w:rPr>
+        <w:t>given</w:t>
+      </w:r>
+      <w:proofErr w:type="spellEnd"/>
+      <w:r>
+        <w:rPr>
+          <w:rFonts w:eastAsiaTheme="minorEastAsia"/>
+          <w:lang w:val="tr-TR"/>
+        </w:rPr>
+        <w:t xml:space="preserve"> </w:t>
+      </w:r>
+      <w:proofErr w:type="spellStart"/>
+      <w:r>
+        <w:rPr>
+          <w:rFonts w:eastAsiaTheme="minorEastAsia"/>
+          <w:lang w:val="tr-TR"/>
+        </w:rPr>
+        <w:t>below</w:t>
+      </w:r>
+      <w:proofErr w:type="spellEnd"/>
+      <w:r>
+        <w:rPr>
+          <w:rFonts w:eastAsiaTheme="minorEastAsia"/>
+          <w:lang w:val="tr-TR"/>
+        </w:rPr>
+        <w:t xml:space="preserve"> as;</w:t>
+      </w:r>
+    </w:p>
+    <w:p>
+      <w:pPr>
+        <w:rPr>
+          <w:rFonts w:eastAsiaTheme="minorEastAsia"/>
+          <w:lang w:val="tr-TR"/>
+        </w:rPr>
+      </w:pPr>
+      <m:oMathPara>
+        <m:oMath>
+          <m:r>
+            <w:rPr>
+              <w:rFonts w:ascii="Cambria Math" w:eastAsiaTheme="minorEastAsia" w:hAnsi="Cambria Math"/>
+              <w:lang w:val="tr-TR"/>
+            </w:rPr>
+            <m:t>∆Im=</m:t>
+          </m:r>
+          <m:f>
+            <m:fPr>
+              <m:ctrlPr>
+                <w:rPr>
+                  <w:rFonts w:ascii="Cambria Math" w:eastAsiaTheme="minorEastAsia" w:hAnsi="Cambria Math"/>
+                  <w:i/>
+                  <w:lang w:val="tr-TR"/>
+                </w:rPr>
+              </m:ctrlPr>
+            </m:fPr>
+            <m:num>
+              <m:r>
+                <w:rPr>
+                  <w:rFonts w:ascii="Cambria Math" w:eastAsiaTheme="minorEastAsia" w:hAnsi="Cambria Math"/>
+                  <w:lang w:val="tr-TR"/>
+                </w:rPr>
+                <m:t>Vin*D*Ts</m:t>
+              </m:r>
+            </m:num>
+            <m:den>
+              <m:r>
+                <w:rPr>
+                  <w:rFonts w:ascii="Cambria Math" w:eastAsiaTheme="minorEastAsia" w:hAnsi="Cambria Math"/>
+                  <w:lang w:val="tr-TR"/>
+                </w:rPr>
+                <m:t>Lm</m:t>
+              </m:r>
+            </m:den>
+          </m:f>
+        </m:oMath>
+      </m:oMathPara>
+    </w:p>
+    <w:p>
+      <w:pPr>
+        <w:rPr>
+          <w:rFonts w:eastAsiaTheme="minorEastAsia"/>
+          <w:lang w:val="tr-TR"/>
+        </w:rPr>
+      </w:pPr>
+      <w:proofErr w:type="spellStart"/>
+      <w:r>
+        <w:rPr>
+          <w:rFonts w:eastAsiaTheme="minorEastAsia"/>
+          <w:lang w:val="tr-TR"/>
+        </w:rPr>
+        <w:t>We</w:t>
+      </w:r>
+      <w:proofErr w:type="spellEnd"/>
+      <w:r>
+        <w:rPr>
+          <w:rFonts w:eastAsiaTheme="minorEastAsia"/>
+          <w:lang w:val="tr-TR"/>
+        </w:rPr>
+        <w:t xml:space="preserve"> </w:t>
+      </w:r>
+      <w:proofErr w:type="spellStart"/>
+      <w:r>
+        <w:rPr>
+          <w:rFonts w:eastAsiaTheme="minorEastAsia"/>
+          <w:lang w:val="tr-TR"/>
+        </w:rPr>
+        <w:t>assume</w:t>
+      </w:r>
+      <w:proofErr w:type="spellEnd"/>
+      <w:r>
+        <w:rPr>
+          <w:rFonts w:eastAsiaTheme="minorEastAsia"/>
+          <w:lang w:val="tr-TR"/>
+        </w:rPr>
+        <w:t xml:space="preserve"> </w:t>
+      </w:r>
+      <w:proofErr w:type="spellStart"/>
+      <w:r>
+        <w:rPr>
+          <w:rFonts w:eastAsiaTheme="minorEastAsia"/>
+          <w:lang w:val="tr-TR"/>
+        </w:rPr>
+        <w:t>that</w:t>
+      </w:r>
+      <w:proofErr w:type="spellEnd"/>
+      <w:r>
+        <w:rPr>
+          <w:rFonts w:eastAsiaTheme="minorEastAsia"/>
+          <w:lang w:val="tr-TR"/>
+        </w:rPr>
+        <w:t xml:space="preserve"> </w:t>
+      </w:r>
+      <w:proofErr w:type="spellStart"/>
+      <w:r>
+        <w:rPr>
+          <w:rFonts w:eastAsiaTheme="minorEastAsia"/>
+          <w:lang w:val="tr-TR"/>
+        </w:rPr>
+        <w:t>fs</w:t>
+      </w:r>
+      <w:proofErr w:type="spellEnd"/>
+      <w:r>
+        <w:rPr>
+          <w:rFonts w:eastAsiaTheme="minorEastAsia"/>
+          <w:lang w:val="tr-TR"/>
+        </w:rPr>
+        <w:t xml:space="preserve"> = 100 kHz </w:t>
+      </w:r>
+      <w:proofErr w:type="spellStart"/>
+      <w:r>
+        <w:rPr>
+          <w:rFonts w:eastAsiaTheme="minorEastAsia"/>
+          <w:lang w:val="tr-TR"/>
+        </w:rPr>
+        <w:t>because</w:t>
+      </w:r>
+      <w:proofErr w:type="spellEnd"/>
+      <w:r>
+        <w:rPr>
+          <w:rFonts w:eastAsiaTheme="minorEastAsia"/>
+          <w:lang w:val="tr-TR"/>
+        </w:rPr>
+        <w:t xml:space="preserve"> a lot of </w:t>
+      </w:r>
+      <w:proofErr w:type="spellStart"/>
+      <w:r>
+        <w:rPr>
+          <w:rFonts w:eastAsiaTheme="minorEastAsia"/>
+          <w:lang w:val="tr-TR"/>
+        </w:rPr>
+        <w:t>controllers</w:t>
+      </w:r>
+      <w:proofErr w:type="spellEnd"/>
+      <w:r>
+        <w:rPr>
+          <w:rFonts w:eastAsiaTheme="minorEastAsia"/>
+          <w:lang w:val="tr-TR"/>
+        </w:rPr>
+        <w:t xml:space="preserve"> </w:t>
+      </w:r>
+      <w:proofErr w:type="spellStart"/>
+      <w:r>
+        <w:rPr>
+          <w:rFonts w:eastAsiaTheme="minorEastAsia"/>
+          <w:lang w:val="tr-TR"/>
+        </w:rPr>
+        <w:t>work</w:t>
+      </w:r>
+      <w:proofErr w:type="spellEnd"/>
+      <w:r>
+        <w:rPr>
+          <w:rFonts w:eastAsiaTheme="minorEastAsia"/>
+          <w:lang w:val="tr-TR"/>
+        </w:rPr>
+        <w:t xml:space="preserve"> at </w:t>
+      </w:r>
+      <w:proofErr w:type="spellStart"/>
+      <w:r>
+        <w:rPr>
+          <w:rFonts w:eastAsiaTheme="minorEastAsia"/>
+          <w:lang w:val="tr-TR"/>
+        </w:rPr>
+        <w:t>that</w:t>
+      </w:r>
+      <w:proofErr w:type="spellEnd"/>
+      <w:r>
+        <w:rPr>
+          <w:rFonts w:eastAsiaTheme="minorEastAsia"/>
+          <w:lang w:val="tr-TR"/>
+        </w:rPr>
+        <w:t xml:space="preserve"> </w:t>
+      </w:r>
+      <w:proofErr w:type="spellStart"/>
+      <w:r>
+        <w:rPr>
+          <w:rFonts w:eastAsiaTheme="minorEastAsia"/>
+          <w:lang w:val="tr-TR"/>
+        </w:rPr>
+        <w:t>frequency</w:t>
+      </w:r>
+      <w:proofErr w:type="spellEnd"/>
+      <w:r>
+        <w:rPr>
+          <w:rFonts w:eastAsiaTheme="minorEastAsia"/>
+          <w:lang w:val="tr-TR"/>
+        </w:rPr>
+        <w:t xml:space="preserve">. </w:t>
+      </w:r>
+      <w:proofErr w:type="spellStart"/>
+      <w:r>
+        <w:rPr>
+          <w:rFonts w:eastAsiaTheme="minorEastAsia"/>
+          <w:lang w:val="tr-TR"/>
+        </w:rPr>
+        <w:t>Moreover</w:t>
+      </w:r>
+      <w:proofErr w:type="spellEnd"/>
+      <w:r>
+        <w:rPr>
+          <w:rFonts w:eastAsiaTheme="minorEastAsia"/>
+          <w:lang w:val="tr-TR"/>
+        </w:rPr>
+        <w:t xml:space="preserve">, </w:t>
+      </w:r>
+      <w:proofErr w:type="spellStart"/>
+      <w:r>
+        <w:rPr>
+          <w:rFonts w:eastAsiaTheme="minorEastAsia"/>
+          <w:lang w:val="tr-TR"/>
+        </w:rPr>
+        <w:t>we</w:t>
+      </w:r>
+      <w:proofErr w:type="spellEnd"/>
+      <w:r>
+        <w:rPr>
+          <w:rFonts w:eastAsiaTheme="minorEastAsia"/>
+          <w:lang w:val="tr-TR"/>
+        </w:rPr>
+        <w:t xml:space="preserve"> </w:t>
+      </w:r>
+      <w:proofErr w:type="spellStart"/>
+      <w:r>
+        <w:rPr>
+          <w:rFonts w:eastAsiaTheme="minorEastAsia"/>
+          <w:lang w:val="tr-TR"/>
+        </w:rPr>
+        <w:t>should</w:t>
+      </w:r>
+      <w:proofErr w:type="spellEnd"/>
+      <w:r>
+        <w:rPr>
+          <w:rFonts w:eastAsiaTheme="minorEastAsia"/>
+          <w:lang w:val="tr-TR"/>
+        </w:rPr>
+        <w:t xml:space="preserve"> </w:t>
+      </w:r>
+      <w:proofErr w:type="spellStart"/>
+      <w:r>
+        <w:rPr>
+          <w:rFonts w:eastAsiaTheme="minorEastAsia"/>
+          <w:lang w:val="tr-TR"/>
+        </w:rPr>
+        <w:t>consider</w:t>
+      </w:r>
+      <w:proofErr w:type="spellEnd"/>
+      <w:r>
+        <w:rPr>
+          <w:rFonts w:eastAsiaTheme="minorEastAsia"/>
+          <w:lang w:val="tr-TR"/>
+        </w:rPr>
+        <w:t xml:space="preserve"> </w:t>
+      </w:r>
+      <w:proofErr w:type="spellStart"/>
+      <w:r>
+        <w:rPr>
+          <w:rFonts w:eastAsiaTheme="minorEastAsia"/>
+          <w:lang w:val="tr-TR"/>
+        </w:rPr>
+        <w:t>the</w:t>
+      </w:r>
+      <w:proofErr w:type="spellEnd"/>
+      <w:r>
+        <w:rPr>
+          <w:rFonts w:eastAsiaTheme="minorEastAsia"/>
+          <w:lang w:val="tr-TR"/>
+        </w:rPr>
+        <w:t xml:space="preserve"> </w:t>
+      </w:r>
+      <w:proofErr w:type="spellStart"/>
+      <w:r>
+        <w:rPr>
+          <w:rFonts w:eastAsiaTheme="minorEastAsia"/>
+          <w:lang w:val="tr-TR"/>
+        </w:rPr>
+        <w:t>case</w:t>
+      </w:r>
+      <w:proofErr w:type="spellEnd"/>
+      <w:r>
+        <w:rPr>
+          <w:rFonts w:eastAsiaTheme="minorEastAsia"/>
+          <w:lang w:val="tr-TR"/>
+        </w:rPr>
+        <w:t xml:space="preserve"> of </w:t>
+      </w:r>
+      <w:proofErr w:type="spellStart"/>
+      <w:r>
+        <w:rPr>
+          <w:rFonts w:eastAsiaTheme="minorEastAsia"/>
+          <w:lang w:val="tr-TR"/>
+        </w:rPr>
+        <w:t>input</w:t>
+      </w:r>
+      <w:proofErr w:type="spellEnd"/>
+      <w:r>
+        <w:rPr>
+          <w:rFonts w:eastAsiaTheme="minorEastAsia"/>
+          <w:lang w:val="tr-TR"/>
+        </w:rPr>
+        <w:t xml:space="preserve"> </w:t>
+      </w:r>
+      <w:proofErr w:type="spellStart"/>
+      <w:r>
+        <w:rPr>
+          <w:rFonts w:eastAsiaTheme="minorEastAsia"/>
+          <w:lang w:val="tr-TR"/>
+        </w:rPr>
+        <w:t>voltage</w:t>
+      </w:r>
+      <w:proofErr w:type="spellEnd"/>
+      <w:r>
+        <w:rPr>
+          <w:rFonts w:eastAsiaTheme="minorEastAsia"/>
+          <w:lang w:val="tr-TR"/>
+        </w:rPr>
+        <w:t xml:space="preserve"> = 18 V </w:t>
+      </w:r>
+      <w:proofErr w:type="spellStart"/>
+      <w:r>
+        <w:rPr>
+          <w:rFonts w:eastAsiaTheme="minorEastAsia"/>
+          <w:lang w:val="tr-TR"/>
+        </w:rPr>
+        <w:t>and</w:t>
+      </w:r>
+      <w:proofErr w:type="spellEnd"/>
+      <w:r>
+        <w:rPr>
+          <w:rFonts w:eastAsiaTheme="minorEastAsia"/>
+          <w:lang w:val="tr-TR"/>
+        </w:rPr>
+        <w:t xml:space="preserve"> D = 0.47 </w:t>
+      </w:r>
+      <w:proofErr w:type="spellStart"/>
+      <w:r>
+        <w:rPr>
+          <w:rFonts w:eastAsiaTheme="minorEastAsia"/>
+          <w:lang w:val="tr-TR"/>
+        </w:rPr>
+        <w:t>because</w:t>
+      </w:r>
+      <w:proofErr w:type="spellEnd"/>
+      <w:r>
+        <w:rPr>
+          <w:rFonts w:eastAsiaTheme="minorEastAsia"/>
+          <w:lang w:val="tr-TR"/>
+        </w:rPr>
+        <w:t xml:space="preserve"> </w:t>
+      </w:r>
+      <w:proofErr w:type="spellStart"/>
+      <w:r>
+        <w:rPr>
+          <w:rFonts w:eastAsiaTheme="minorEastAsia"/>
+          <w:lang w:val="tr-TR"/>
+        </w:rPr>
+        <w:t>ripple</w:t>
+      </w:r>
+      <w:proofErr w:type="spellEnd"/>
+      <w:r>
+        <w:rPr>
+          <w:rFonts w:eastAsiaTheme="minorEastAsia"/>
+          <w:lang w:val="tr-TR"/>
+        </w:rPr>
+        <w:t xml:space="preserve"> </w:t>
+      </w:r>
+      <w:proofErr w:type="spellStart"/>
+      <w:r>
+        <w:rPr>
+          <w:rFonts w:eastAsiaTheme="minorEastAsia"/>
+          <w:lang w:val="tr-TR"/>
+        </w:rPr>
+        <w:t>current</w:t>
+      </w:r>
+      <w:proofErr w:type="spellEnd"/>
+      <w:r>
+        <w:rPr>
+          <w:rFonts w:eastAsiaTheme="minorEastAsia"/>
+          <w:lang w:val="tr-TR"/>
+        </w:rPr>
+        <w:t xml:space="preserve"> is </w:t>
+      </w:r>
+      <w:proofErr w:type="spellStart"/>
+      <w:r>
+        <w:rPr>
+          <w:rFonts w:eastAsiaTheme="minorEastAsia"/>
+          <w:lang w:val="tr-TR"/>
+        </w:rPr>
+        <w:t>larger</w:t>
+      </w:r>
+      <w:proofErr w:type="spellEnd"/>
+      <w:r>
+        <w:rPr>
+          <w:rFonts w:eastAsiaTheme="minorEastAsia"/>
+          <w:lang w:val="tr-TR"/>
+        </w:rPr>
+        <w:t xml:space="preserve"> </w:t>
+      </w:r>
+      <w:proofErr w:type="spellStart"/>
+      <w:r>
+        <w:rPr>
+          <w:rFonts w:eastAsiaTheme="minorEastAsia"/>
+          <w:lang w:val="tr-TR"/>
+        </w:rPr>
+        <w:t>for</w:t>
+      </w:r>
+      <w:proofErr w:type="spellEnd"/>
+      <w:r>
+        <w:rPr>
+          <w:rFonts w:eastAsiaTheme="minorEastAsia"/>
+          <w:lang w:val="tr-TR"/>
+        </w:rPr>
+        <w:t xml:space="preserve"> </w:t>
+      </w:r>
+      <w:proofErr w:type="spellStart"/>
+      <w:r>
+        <w:rPr>
+          <w:rFonts w:eastAsiaTheme="minorEastAsia"/>
+          <w:lang w:val="tr-TR"/>
+        </w:rPr>
+        <w:t>larger</w:t>
+      </w:r>
+      <w:proofErr w:type="spellEnd"/>
+      <w:r>
+        <w:rPr>
+          <w:rFonts w:eastAsiaTheme="minorEastAsia"/>
+          <w:lang w:val="tr-TR"/>
+        </w:rPr>
+        <w:t xml:space="preserve"> </w:t>
+      </w:r>
+      <w:proofErr w:type="spellStart"/>
+      <w:r>
+        <w:rPr>
+          <w:rFonts w:eastAsiaTheme="minorEastAsia"/>
+          <w:lang w:val="tr-TR"/>
+        </w:rPr>
+        <w:t>Vin</w:t>
+      </w:r>
+      <w:proofErr w:type="spellEnd"/>
+      <w:r>
+        <w:rPr>
+          <w:rFonts w:eastAsiaTheme="minorEastAsia"/>
+          <w:lang w:val="tr-TR"/>
+        </w:rPr>
+        <w:t xml:space="preserve">*D </w:t>
+      </w:r>
+      <w:proofErr w:type="spellStart"/>
+      <w:r>
+        <w:rPr>
+          <w:rFonts w:eastAsiaTheme="minorEastAsia"/>
+          <w:lang w:val="tr-TR"/>
+        </w:rPr>
+        <w:t>values</w:t>
+      </w:r>
+      <w:proofErr w:type="spellEnd"/>
+      <w:r>
+        <w:rPr>
+          <w:rFonts w:eastAsiaTheme="minorEastAsia"/>
+          <w:lang w:val="tr-TR"/>
+        </w:rPr>
+        <w:t xml:space="preserve"> </w:t>
+      </w:r>
+      <w:proofErr w:type="spellStart"/>
+      <w:r>
+        <w:rPr>
+          <w:rFonts w:eastAsiaTheme="minorEastAsia"/>
+          <w:lang w:val="tr-TR"/>
+        </w:rPr>
+        <w:t>for</w:t>
+      </w:r>
+      <w:proofErr w:type="spellEnd"/>
+      <w:r>
+        <w:rPr>
+          <w:rFonts w:eastAsiaTheme="minorEastAsia"/>
+          <w:lang w:val="tr-TR"/>
+        </w:rPr>
+        <w:t xml:space="preserve"> </w:t>
+      </w:r>
+      <w:proofErr w:type="spellStart"/>
+      <w:r>
+        <w:rPr>
+          <w:rFonts w:eastAsiaTheme="minorEastAsia"/>
+          <w:lang w:val="tr-TR"/>
+        </w:rPr>
+        <w:t>same</w:t>
+      </w:r>
+      <w:proofErr w:type="spellEnd"/>
+      <w:r>
+        <w:rPr>
+          <w:rFonts w:eastAsiaTheme="minorEastAsia"/>
+          <w:lang w:val="tr-TR"/>
+        </w:rPr>
+        <w:t xml:space="preserve"> </w:t>
+      </w:r>
+      <w:proofErr w:type="spellStart"/>
+      <w:r>
+        <w:rPr>
+          <w:rFonts w:eastAsiaTheme="minorEastAsia"/>
+          <w:lang w:val="tr-TR"/>
+        </w:rPr>
+        <w:t>inductance</w:t>
+      </w:r>
+      <w:proofErr w:type="spellEnd"/>
+      <w:r>
+        <w:rPr>
+          <w:rFonts w:eastAsiaTheme="minorEastAsia"/>
+          <w:lang w:val="tr-TR"/>
+        </w:rPr>
+        <w:t xml:space="preserve"> </w:t>
+      </w:r>
+      <w:proofErr w:type="spellStart"/>
+      <w:r>
+        <w:rPr>
+          <w:rFonts w:eastAsiaTheme="minorEastAsia"/>
+          <w:lang w:val="tr-TR"/>
+        </w:rPr>
+        <w:t>value</w:t>
+      </w:r>
+      <w:proofErr w:type="spellEnd"/>
+      <w:r>
+        <w:rPr>
+          <w:rFonts w:eastAsiaTheme="minorEastAsia"/>
+          <w:lang w:val="tr-TR"/>
+        </w:rPr>
+        <w:t xml:space="preserve">. </w:t>
+      </w:r>
+      <w:proofErr w:type="spellStart"/>
+      <w:r>
+        <w:rPr>
+          <w:rFonts w:eastAsiaTheme="minorEastAsia"/>
+          <w:lang w:val="tr-TR"/>
+        </w:rPr>
+        <w:t>In</w:t>
+      </w:r>
+      <w:proofErr w:type="spellEnd"/>
+      <w:r>
+        <w:rPr>
+          <w:rFonts w:eastAsiaTheme="minorEastAsia"/>
+          <w:lang w:val="tr-TR"/>
+        </w:rPr>
+        <w:t xml:space="preserve"> </w:t>
+      </w:r>
+      <w:proofErr w:type="spellStart"/>
+      <w:r>
+        <w:rPr>
+          <w:rFonts w:eastAsiaTheme="minorEastAsia"/>
+          <w:lang w:val="tr-TR"/>
+        </w:rPr>
+        <w:t>this</w:t>
+      </w:r>
+      <w:proofErr w:type="spellEnd"/>
+      <w:r>
+        <w:rPr>
+          <w:rFonts w:eastAsiaTheme="minorEastAsia"/>
+          <w:lang w:val="tr-TR"/>
+        </w:rPr>
+        <w:t xml:space="preserve"> </w:t>
+      </w:r>
+      <w:proofErr w:type="spellStart"/>
+      <w:r>
+        <w:rPr>
+          <w:rFonts w:eastAsiaTheme="minorEastAsia"/>
+          <w:lang w:val="tr-TR"/>
+        </w:rPr>
+        <w:t>case</w:t>
+      </w:r>
+      <w:proofErr w:type="spellEnd"/>
+      <w:r>
+        <w:rPr>
+          <w:rFonts w:eastAsiaTheme="minorEastAsia"/>
+          <w:lang w:val="tr-TR"/>
+        </w:rPr>
+        <w:t xml:space="preserve">, </w:t>
+      </w:r>
+      <w:proofErr w:type="spellStart"/>
+      <w:r>
+        <w:rPr>
+          <w:rFonts w:eastAsiaTheme="minorEastAsia"/>
+          <w:lang w:val="tr-TR"/>
+        </w:rPr>
+        <w:t>the</w:t>
+      </w:r>
+      <w:proofErr w:type="spellEnd"/>
+      <w:r>
+        <w:rPr>
+          <w:rFonts w:eastAsiaTheme="minorEastAsia"/>
+          <w:lang w:val="tr-TR"/>
+        </w:rPr>
+        <w:t xml:space="preserve"> </w:t>
+      </w:r>
+      <w:proofErr w:type="spellStart"/>
+      <w:r>
+        <w:rPr>
+          <w:rFonts w:eastAsiaTheme="minorEastAsia"/>
+          <w:lang w:val="tr-TR"/>
+        </w:rPr>
+        <w:t>maximum</w:t>
+      </w:r>
+      <w:proofErr w:type="spellEnd"/>
+      <w:r>
+        <w:rPr>
+          <w:rFonts w:eastAsiaTheme="minorEastAsia"/>
+          <w:lang w:val="tr-TR"/>
+        </w:rPr>
+        <w:t xml:space="preserve"> </w:t>
+      </w:r>
+      <w:proofErr w:type="spellStart"/>
+      <w:r>
+        <w:rPr>
+          <w:rFonts w:eastAsiaTheme="minorEastAsia"/>
+          <w:lang w:val="tr-TR"/>
+        </w:rPr>
+        <w:t>ripple</w:t>
+      </w:r>
+      <w:proofErr w:type="spellEnd"/>
+      <w:r>
+        <w:rPr>
+          <w:rFonts w:eastAsiaTheme="minorEastAsia"/>
+          <w:lang w:val="tr-TR"/>
+        </w:rPr>
+        <w:t xml:space="preserve"> </w:t>
+      </w:r>
+      <w:proofErr w:type="spellStart"/>
+      <w:r>
+        <w:rPr>
+          <w:rFonts w:eastAsiaTheme="minorEastAsia"/>
+          <w:lang w:val="tr-TR"/>
+        </w:rPr>
+        <w:t>current</w:t>
+      </w:r>
+      <w:proofErr w:type="spellEnd"/>
+      <w:r>
+        <w:rPr>
+          <w:rFonts w:eastAsiaTheme="minorEastAsia"/>
+          <w:lang w:val="tr-TR"/>
+        </w:rPr>
+        <w:t xml:space="preserve"> </w:t>
+      </w:r>
+      <w:proofErr w:type="spellStart"/>
+      <w:r>
+        <w:rPr>
+          <w:rFonts w:eastAsiaTheme="minorEastAsia"/>
+          <w:lang w:val="tr-TR"/>
+        </w:rPr>
+        <w:t>would</w:t>
+      </w:r>
+      <w:proofErr w:type="spellEnd"/>
+      <w:r>
+        <w:rPr>
+          <w:rFonts w:eastAsiaTheme="minorEastAsia"/>
+          <w:lang w:val="tr-TR"/>
+        </w:rPr>
+        <w:t xml:space="preserve"> be </w:t>
+      </w:r>
+      <w:proofErr w:type="spellStart"/>
+      <w:r>
+        <w:rPr>
+          <w:rFonts w:eastAsiaTheme="minorEastAsia"/>
+          <w:lang w:val="tr-TR"/>
+        </w:rPr>
+        <w:t>equal</w:t>
+      </w:r>
+      <w:proofErr w:type="spellEnd"/>
+      <w:r>
+        <w:rPr>
+          <w:rFonts w:eastAsiaTheme="minorEastAsia"/>
+          <w:lang w:val="tr-TR"/>
+        </w:rPr>
+        <w:t xml:space="preserve"> </w:t>
+      </w:r>
+      <w:proofErr w:type="spellStart"/>
+      <w:r>
+        <w:rPr>
+          <w:rFonts w:eastAsiaTheme="minorEastAsia"/>
+          <w:lang w:val="tr-TR"/>
+        </w:rPr>
+        <w:t>to</w:t>
+      </w:r>
+      <w:proofErr w:type="spellEnd"/>
+      <w:r>
+        <w:rPr>
+          <w:rFonts w:eastAsiaTheme="minorEastAsia"/>
+          <w:lang w:val="tr-TR"/>
+        </w:rPr>
+        <w:t xml:space="preserve"> 5.67*2 = 11.34 A </w:t>
+      </w:r>
+      <w:proofErr w:type="spellStart"/>
+      <w:r>
+        <w:rPr>
+          <w:rFonts w:eastAsiaTheme="minorEastAsia"/>
+          <w:lang w:val="tr-TR"/>
+        </w:rPr>
+        <w:t>to</w:t>
+      </w:r>
+      <w:proofErr w:type="spellEnd"/>
+      <w:r>
+        <w:rPr>
+          <w:rFonts w:eastAsiaTheme="minorEastAsia"/>
+          <w:lang w:val="tr-TR"/>
+        </w:rPr>
+        <w:t xml:space="preserve"> </w:t>
+      </w:r>
+      <w:proofErr w:type="spellStart"/>
+      <w:r>
+        <w:rPr>
+          <w:rFonts w:eastAsiaTheme="minorEastAsia"/>
+          <w:lang w:val="tr-TR"/>
+        </w:rPr>
+        <w:t>stay</w:t>
+      </w:r>
+      <w:proofErr w:type="spellEnd"/>
+      <w:r>
+        <w:rPr>
+          <w:rFonts w:eastAsiaTheme="minorEastAsia"/>
+          <w:lang w:val="tr-TR"/>
+        </w:rPr>
+        <w:t xml:space="preserve"> at </w:t>
+      </w:r>
+      <w:proofErr w:type="spellStart"/>
+      <w:r>
+        <w:rPr>
+          <w:rFonts w:eastAsiaTheme="minorEastAsia"/>
+          <w:lang w:val="tr-TR"/>
+        </w:rPr>
+        <w:t>continous</w:t>
+      </w:r>
+      <w:proofErr w:type="spellEnd"/>
+      <w:r>
+        <w:rPr>
+          <w:rFonts w:eastAsiaTheme="minorEastAsia"/>
+          <w:lang w:val="tr-TR"/>
+        </w:rPr>
+        <w:t xml:space="preserve"> </w:t>
+      </w:r>
+      <w:proofErr w:type="spellStart"/>
+      <w:r>
+        <w:rPr>
+          <w:rFonts w:eastAsiaTheme="minorEastAsia"/>
+          <w:lang w:val="tr-TR"/>
+        </w:rPr>
+        <w:t>conduction</w:t>
+      </w:r>
+      <w:proofErr w:type="spellEnd"/>
+      <w:r>
+        <w:rPr>
+          <w:rFonts w:eastAsiaTheme="minorEastAsia"/>
+          <w:lang w:val="tr-TR"/>
+        </w:rPr>
+        <w:t xml:space="preserve"> </w:t>
+      </w:r>
+      <w:proofErr w:type="spellStart"/>
+      <w:r>
+        <w:rPr>
+          <w:rFonts w:eastAsiaTheme="minorEastAsia"/>
+          <w:lang w:val="tr-TR"/>
+        </w:rPr>
+        <w:t>mode</w:t>
+      </w:r>
+      <w:proofErr w:type="spellEnd"/>
+      <w:r>
+        <w:rPr>
+          <w:rFonts w:eastAsiaTheme="minorEastAsia"/>
+          <w:lang w:val="tr-TR"/>
+        </w:rPr>
+        <w:t xml:space="preserve">. </w:t>
+      </w:r>
+      <w:proofErr w:type="spellStart"/>
+      <w:r>
+        <w:rPr>
+          <w:rFonts w:eastAsiaTheme="minorEastAsia"/>
+          <w:lang w:val="tr-TR"/>
+        </w:rPr>
+        <w:t>Hence</w:t>
+      </w:r>
+      <w:proofErr w:type="spellEnd"/>
+      <w:r>
+        <w:rPr>
+          <w:rFonts w:eastAsiaTheme="minorEastAsia"/>
+          <w:lang w:val="tr-TR"/>
+        </w:rPr>
+        <w:t>,</w:t>
+      </w:r>
+    </w:p>
+    <w:p>
+      <w:pPr>
+        <w:rPr>
+          <w:rFonts w:eastAsiaTheme="minorEastAsia"/>
+          <w:lang w:val="tr-TR"/>
+        </w:rPr>
+      </w:pPr>
+      <m:oMathPara>
+        <m:oMath>
+          <m:r>
+            <w:rPr>
+              <w:rFonts w:ascii="Cambria Math" w:eastAsiaTheme="minorEastAsia" w:hAnsi="Cambria Math"/>
+              <w:lang w:val="tr-TR"/>
+            </w:rPr>
+            <m:t>Lm≥</m:t>
+          </m:r>
+          <m:f>
+            <m:fPr>
+              <m:ctrlPr>
+                <w:rPr>
+                  <w:rFonts w:ascii="Cambria Math" w:eastAsiaTheme="minorEastAsia" w:hAnsi="Cambria Math"/>
+                  <w:i/>
+                  <w:lang w:val="tr-TR"/>
+                </w:rPr>
+              </m:ctrlPr>
+            </m:fPr>
+            <m:num>
+              <m:r>
+                <w:rPr>
+                  <w:rFonts w:ascii="Cambria Math" w:eastAsiaTheme="minorEastAsia" w:hAnsi="Cambria Math"/>
+                  <w:lang w:val="tr-TR"/>
+                </w:rPr>
+                <m:t>18*0.47</m:t>
+              </m:r>
+            </m:num>
+            <m:den>
+              <m:r>
+                <w:rPr>
+                  <w:rFonts w:ascii="Cambria Math" w:eastAsiaTheme="minorEastAsia" w:hAnsi="Cambria Math"/>
+                  <w:lang w:val="tr-TR"/>
+                </w:rPr>
+                <m:t>11.34*100*</m:t>
+              </m:r>
+              <m:sSup>
+                <m:sSupPr>
+                  <m:ctrlPr>
+                    <w:rPr>
+                      <w:rFonts w:ascii="Cambria Math" w:eastAsiaTheme="minorEastAsia" w:hAnsi="Cambria Math"/>
+                      <w:i/>
+                      <w:lang w:val="tr-TR"/>
+                    </w:rPr>
+                  </m:ctrlPr>
+                </m:sSupPr>
+                <m:e>
+                  <m:r>
+                    <w:rPr>
+                      <w:rFonts w:ascii="Cambria Math" w:eastAsiaTheme="minorEastAsia" w:hAnsi="Cambria Math"/>
+                      <w:lang w:val="tr-TR"/>
+                    </w:rPr>
+                    <m:t>10</m:t>
+                  </m:r>
+                </m:e>
+                <m:sup>
+                  <m:r>
+                    <w:rPr>
+                      <w:rFonts w:ascii="Cambria Math" w:eastAsiaTheme="minorEastAsia" w:hAnsi="Cambria Math"/>
+                      <w:lang w:val="tr-TR"/>
+                    </w:rPr>
+                    <m:t>3</m:t>
+                  </m:r>
+                </m:sup>
+              </m:sSup>
+            </m:den>
+          </m:f>
+          <m:r>
+            <w:rPr>
+              <w:rFonts w:ascii="Cambria Math" w:eastAsiaTheme="minorEastAsia" w:hAnsi="Cambria Math"/>
+              <w:lang w:val="tr-TR"/>
+            </w:rPr>
+            <m:t>=7.46 uH</m:t>
+          </m:r>
+        </m:oMath>
+      </m:oMathPara>
+    </w:p>
+    <w:p>
+      <w:pPr>
+        <w:rPr>
+          <w:rFonts w:eastAsiaTheme="minorEastAsia"/>
+          <w:lang w:val="tr-TR"/>
+        </w:rPr>
+      </w:pPr>
+      <w:proofErr w:type="spellStart"/>
+      <w:r>
+        <w:rPr>
+          <w:rFonts w:eastAsiaTheme="minorEastAsia"/>
+          <w:lang w:val="tr-TR"/>
+        </w:rPr>
+        <w:t>For</w:t>
+      </w:r>
+      <w:proofErr w:type="spellEnd"/>
+      <w:r>
+        <w:rPr>
+          <w:rFonts w:eastAsiaTheme="minorEastAsia"/>
+          <w:lang w:val="tr-TR"/>
+        </w:rPr>
+        <w:t xml:space="preserve"> </w:t>
+      </w:r>
+      <w:proofErr w:type="spellStart"/>
+      <w:r>
+        <w:rPr>
+          <w:rFonts w:eastAsiaTheme="minorEastAsia"/>
+          <w:lang w:val="tr-TR"/>
+        </w:rPr>
+        <w:t>the</w:t>
+      </w:r>
+      <w:proofErr w:type="spellEnd"/>
+      <w:r>
+        <w:rPr>
+          <w:rFonts w:eastAsiaTheme="minorEastAsia"/>
+          <w:lang w:val="tr-TR"/>
+        </w:rPr>
+        <w:t xml:space="preserve"> </w:t>
+      </w:r>
+      <w:proofErr w:type="spellStart"/>
+      <w:r>
+        <w:rPr>
+          <w:rFonts w:eastAsiaTheme="minorEastAsia"/>
+          <w:lang w:val="tr-TR"/>
+        </w:rPr>
+        <w:t>case</w:t>
+      </w:r>
+      <w:proofErr w:type="spellEnd"/>
+      <w:r>
+        <w:rPr>
+          <w:rFonts w:eastAsiaTheme="minorEastAsia"/>
+          <w:lang w:val="tr-TR"/>
+        </w:rPr>
+        <w:t xml:space="preserve"> of </w:t>
+      </w:r>
+      <w:proofErr w:type="spellStart"/>
+      <w:r>
+        <w:rPr>
+          <w:rFonts w:eastAsiaTheme="minorEastAsia"/>
+          <w:lang w:val="tr-TR"/>
+        </w:rPr>
+        <w:t>input</w:t>
+      </w:r>
+      <w:proofErr w:type="spellEnd"/>
+      <w:r>
+        <w:rPr>
+          <w:rFonts w:eastAsiaTheme="minorEastAsia"/>
+          <w:lang w:val="tr-TR"/>
+        </w:rPr>
+        <w:t xml:space="preserve"> </w:t>
+      </w:r>
+      <w:proofErr w:type="spellStart"/>
+      <w:r>
+        <w:rPr>
+          <w:rFonts w:eastAsiaTheme="minorEastAsia"/>
+          <w:lang w:val="tr-TR"/>
+        </w:rPr>
+        <w:t>voltage</w:t>
+      </w:r>
+      <w:proofErr w:type="spellEnd"/>
+      <w:r>
+        <w:rPr>
+          <w:rFonts w:eastAsiaTheme="minorEastAsia"/>
+          <w:lang w:val="tr-TR"/>
+        </w:rPr>
+        <w:t xml:space="preserve"> = 12 V, D = 0.58 </w:t>
+      </w:r>
+      <w:proofErr w:type="spellStart"/>
+      <w:r>
+        <w:rPr>
+          <w:rFonts w:eastAsiaTheme="minorEastAsia"/>
+          <w:lang w:val="tr-TR"/>
+        </w:rPr>
+        <w:t>and</w:t>
+      </w:r>
+      <w:proofErr w:type="spellEnd"/>
+      <w:r>
+        <w:rPr>
+          <w:rFonts w:eastAsiaTheme="minorEastAsia"/>
+          <w:lang w:val="tr-TR"/>
+        </w:rPr>
+        <w:t xml:space="preserve"> </w:t>
+      </w:r>
+      <w:proofErr w:type="spellStart"/>
+      <w:r>
+        <w:rPr>
+          <w:rFonts w:eastAsiaTheme="minorEastAsia"/>
+          <w:lang w:val="tr-TR"/>
+        </w:rPr>
+        <w:t>ripple</w:t>
+      </w:r>
+      <w:proofErr w:type="spellEnd"/>
+      <w:r>
+        <w:rPr>
+          <w:rFonts w:eastAsiaTheme="minorEastAsia"/>
+          <w:lang w:val="tr-TR"/>
+        </w:rPr>
+        <w:t xml:space="preserve"> </w:t>
+      </w:r>
+      <w:proofErr w:type="spellStart"/>
+      <w:r>
+        <w:rPr>
+          <w:rFonts w:eastAsiaTheme="minorEastAsia"/>
+          <w:lang w:val="tr-TR"/>
+        </w:rPr>
+        <w:t>current</w:t>
+      </w:r>
+      <w:proofErr w:type="spellEnd"/>
+      <w:r>
+        <w:rPr>
+          <w:rFonts w:eastAsiaTheme="minorEastAsia"/>
+          <w:lang w:val="tr-TR"/>
+        </w:rPr>
+        <w:t xml:space="preserve"> = 6.9*2 = 13.8 A;</w:t>
+      </w:r>
+    </w:p>
+    <w:p>
+      <w:pPr>
+        <w:rPr>
+          <w:rFonts w:eastAsiaTheme="minorEastAsia"/>
+          <w:lang w:val="tr-TR"/>
+        </w:rPr>
+      </w:pPr>
+      <m:oMathPara>
+        <m:oMath>
+          <m:r>
+            <w:rPr>
+              <w:rFonts w:ascii="Cambria Math" w:eastAsiaTheme="minorEastAsia" w:hAnsi="Cambria Math"/>
+              <w:lang w:val="tr-TR"/>
+            </w:rPr>
+            <m:t>Lm≥</m:t>
+          </m:r>
+          <m:f>
+            <m:fPr>
+              <m:ctrlPr>
+                <w:rPr>
+                  <w:rFonts w:ascii="Cambria Math" w:eastAsiaTheme="minorEastAsia" w:hAnsi="Cambria Math"/>
+                  <w:i/>
+                  <w:lang w:val="tr-TR"/>
+                </w:rPr>
+              </m:ctrlPr>
+            </m:fPr>
+            <m:num>
+              <m:r>
+                <w:rPr>
+                  <w:rFonts w:ascii="Cambria Math" w:eastAsiaTheme="minorEastAsia" w:hAnsi="Cambria Math"/>
+                  <w:lang w:val="tr-TR"/>
+                </w:rPr>
+                <m:t>1</m:t>
+              </m:r>
+              <m:r>
+                <w:rPr>
+                  <w:rFonts w:ascii="Cambria Math" w:eastAsiaTheme="minorEastAsia" w:hAnsi="Cambria Math"/>
+                  <w:lang w:val="tr-TR"/>
+                </w:rPr>
+                <m:t>2</m:t>
+              </m:r>
+              <m:r>
+                <w:rPr>
+                  <w:rFonts w:ascii="Cambria Math" w:eastAsiaTheme="minorEastAsia" w:hAnsi="Cambria Math"/>
+                  <w:lang w:val="tr-TR"/>
+                </w:rPr>
+                <m:t>*0.</m:t>
+              </m:r>
+              <m:r>
+                <w:rPr>
+                  <w:rFonts w:ascii="Cambria Math" w:eastAsiaTheme="minorEastAsia" w:hAnsi="Cambria Math"/>
+                  <w:lang w:val="tr-TR"/>
+                </w:rPr>
+                <m:t>58</m:t>
+              </m:r>
+            </m:num>
+            <m:den>
+              <m:r>
+                <w:rPr>
+                  <w:rFonts w:ascii="Cambria Math" w:eastAsiaTheme="minorEastAsia" w:hAnsi="Cambria Math"/>
+                  <w:lang w:val="tr-TR"/>
+                </w:rPr>
+                <m:t>1</m:t>
+              </m:r>
+              <m:r>
+                <w:rPr>
+                  <w:rFonts w:ascii="Cambria Math" w:eastAsiaTheme="minorEastAsia" w:hAnsi="Cambria Math"/>
+                  <w:lang w:val="tr-TR"/>
+                </w:rPr>
+                <m:t>3.8</m:t>
+              </m:r>
+              <m:r>
+                <w:rPr>
+                  <w:rFonts w:ascii="Cambria Math" w:eastAsiaTheme="minorEastAsia" w:hAnsi="Cambria Math"/>
+                  <w:lang w:val="tr-TR"/>
+                </w:rPr>
+                <m:t>*100*</m:t>
+              </m:r>
+              <m:sSup>
+                <m:sSupPr>
+                  <m:ctrlPr>
+                    <w:rPr>
+                      <w:rFonts w:ascii="Cambria Math" w:eastAsiaTheme="minorEastAsia" w:hAnsi="Cambria Math"/>
+                      <w:i/>
+                      <w:lang w:val="tr-TR"/>
+                    </w:rPr>
+                  </m:ctrlPr>
+                </m:sSupPr>
+                <m:e>
+                  <m:r>
+                    <w:rPr>
+                      <w:rFonts w:ascii="Cambria Math" w:eastAsiaTheme="minorEastAsia" w:hAnsi="Cambria Math"/>
+                      <w:lang w:val="tr-TR"/>
+                    </w:rPr>
+                    <m:t>10</m:t>
+                  </m:r>
+                </m:e>
+                <m:sup>
+                  <m:r>
+                    <w:rPr>
+                      <w:rFonts w:ascii="Cambria Math" w:eastAsiaTheme="minorEastAsia" w:hAnsi="Cambria Math"/>
+                      <w:lang w:val="tr-TR"/>
+                    </w:rPr>
+                    <m:t>3</m:t>
+                  </m:r>
+                </m:sup>
+              </m:sSup>
+            </m:den>
+          </m:f>
+          <m:r>
+            <w:rPr>
+              <w:rFonts w:ascii="Cambria Math" w:eastAsiaTheme="minorEastAsia" w:hAnsi="Cambria Math"/>
+              <w:lang w:val="tr-TR"/>
+            </w:rPr>
+            <m:t>=</m:t>
+          </m:r>
+          <m:r>
+            <w:rPr>
+              <w:rFonts w:ascii="Cambria Math" w:eastAsiaTheme="minorEastAsia" w:hAnsi="Cambria Math"/>
+              <w:lang w:val="tr-TR"/>
+            </w:rPr>
+            <m:t>5.04</m:t>
+          </m:r>
+          <m:r>
+            <w:rPr>
+              <w:rFonts w:ascii="Cambria Math" w:eastAsiaTheme="minorEastAsia" w:hAnsi="Cambria Math"/>
+              <w:lang w:val="tr-TR"/>
+            </w:rPr>
+            <m:t xml:space="preserve"> uH</m:t>
+          </m:r>
+        </m:oMath>
+      </m:oMathPara>
+    </w:p>
+    <w:p>
+      <w:pPr>
+        <w:rPr>
+          <w:rFonts w:eastAsiaTheme="minorEastAsia"/>
+          <w:lang w:val="tr-TR"/>
+        </w:rPr>
+      </w:pPr>
+      <w:proofErr w:type="spellStart"/>
+      <w:r>
+        <w:rPr>
+          <w:rFonts w:eastAsiaTheme="minorEastAsia"/>
+          <w:lang w:val="tr-TR"/>
+        </w:rPr>
+        <w:t>This</w:t>
+      </w:r>
+      <w:proofErr w:type="spellEnd"/>
+      <w:r>
+        <w:rPr>
+          <w:rFonts w:eastAsiaTheme="minorEastAsia"/>
+          <w:lang w:val="tr-TR"/>
+        </w:rPr>
+        <w:t xml:space="preserve"> </w:t>
+      </w:r>
+      <w:proofErr w:type="spellStart"/>
+      <w:r>
+        <w:rPr>
+          <w:rFonts w:eastAsiaTheme="minorEastAsia"/>
+          <w:lang w:val="tr-TR"/>
+        </w:rPr>
+        <w:t>result</w:t>
+      </w:r>
+      <w:proofErr w:type="spellEnd"/>
+      <w:r>
+        <w:rPr>
+          <w:rFonts w:eastAsiaTheme="minorEastAsia"/>
+          <w:lang w:val="tr-TR"/>
+        </w:rPr>
+        <w:t xml:space="preserve"> </w:t>
+      </w:r>
+      <w:proofErr w:type="spellStart"/>
+      <w:r>
+        <w:rPr>
+          <w:rFonts w:eastAsiaTheme="minorEastAsia"/>
+          <w:lang w:val="tr-TR"/>
+        </w:rPr>
+        <w:t>also</w:t>
+      </w:r>
+      <w:proofErr w:type="spellEnd"/>
+      <w:r>
+        <w:rPr>
+          <w:rFonts w:eastAsiaTheme="minorEastAsia"/>
+          <w:lang w:val="tr-TR"/>
+        </w:rPr>
+        <w:t xml:space="preserve"> </w:t>
+      </w:r>
+      <w:proofErr w:type="spellStart"/>
+      <w:r>
+        <w:rPr>
+          <w:rFonts w:eastAsiaTheme="minorEastAsia"/>
+          <w:lang w:val="tr-TR"/>
+        </w:rPr>
+        <w:t>verifies</w:t>
+      </w:r>
+      <w:proofErr w:type="spellEnd"/>
+      <w:r>
+        <w:rPr>
+          <w:rFonts w:eastAsiaTheme="minorEastAsia"/>
+          <w:lang w:val="tr-TR"/>
+        </w:rPr>
+        <w:t xml:space="preserve"> </w:t>
+      </w:r>
+      <w:proofErr w:type="spellStart"/>
+      <w:r>
+        <w:rPr>
+          <w:rFonts w:eastAsiaTheme="minorEastAsia"/>
+          <w:lang w:val="tr-TR"/>
+        </w:rPr>
+        <w:t>that</w:t>
+      </w:r>
+      <w:proofErr w:type="spellEnd"/>
+      <w:r>
+        <w:rPr>
+          <w:rFonts w:eastAsiaTheme="minorEastAsia"/>
+          <w:lang w:val="tr-TR"/>
+        </w:rPr>
+        <w:t xml:space="preserve"> </w:t>
+      </w:r>
+      <w:proofErr w:type="spellStart"/>
+      <w:r>
+        <w:rPr>
+          <w:rFonts w:eastAsiaTheme="minorEastAsia"/>
+          <w:lang w:val="tr-TR"/>
+        </w:rPr>
+        <w:t>Lm</w:t>
+      </w:r>
+      <w:proofErr w:type="spellEnd"/>
+      <w:r>
+        <w:rPr>
+          <w:rFonts w:eastAsiaTheme="minorEastAsia"/>
+          <w:lang w:val="tr-TR"/>
+        </w:rPr>
+        <w:t xml:space="preserve"> </w:t>
+      </w:r>
+      <w:proofErr w:type="spellStart"/>
+      <w:r>
+        <w:rPr>
+          <w:rFonts w:eastAsiaTheme="minorEastAsia"/>
+          <w:lang w:val="tr-TR"/>
+        </w:rPr>
+        <w:t>should</w:t>
+      </w:r>
+      <w:proofErr w:type="spellEnd"/>
+      <w:r>
+        <w:rPr>
+          <w:rFonts w:eastAsiaTheme="minorEastAsia"/>
+          <w:lang w:val="tr-TR"/>
+        </w:rPr>
+        <w:t xml:space="preserve"> be </w:t>
+      </w:r>
+      <w:proofErr w:type="spellStart"/>
+      <w:r>
+        <w:rPr>
+          <w:rFonts w:eastAsiaTheme="minorEastAsia"/>
+          <w:lang w:val="tr-TR"/>
+        </w:rPr>
+        <w:t>greater</w:t>
+      </w:r>
+      <w:proofErr w:type="spellEnd"/>
+      <w:r>
+        <w:rPr>
+          <w:rFonts w:eastAsiaTheme="minorEastAsia"/>
+          <w:lang w:val="tr-TR"/>
+        </w:rPr>
+        <w:t xml:space="preserve"> </w:t>
+      </w:r>
+      <w:proofErr w:type="spellStart"/>
+      <w:r>
+        <w:rPr>
+          <w:rFonts w:eastAsiaTheme="minorEastAsia"/>
+          <w:lang w:val="tr-TR"/>
+        </w:rPr>
+        <w:t>than</w:t>
+      </w:r>
+      <w:proofErr w:type="spellEnd"/>
+      <w:r>
+        <w:rPr>
+          <w:rFonts w:eastAsiaTheme="minorEastAsia"/>
+          <w:lang w:val="tr-TR"/>
+        </w:rPr>
+        <w:t xml:space="preserve"> 7.46 </w:t>
+      </w:r>
+      <w:proofErr w:type="spellStart"/>
+      <w:r>
+        <w:rPr>
+          <w:rFonts w:eastAsiaTheme="minorEastAsia"/>
+          <w:lang w:val="tr-TR"/>
+        </w:rPr>
+        <w:t>uH</w:t>
+      </w:r>
+      <w:proofErr w:type="spellEnd"/>
+      <w:r>
+        <w:rPr>
+          <w:rFonts w:eastAsiaTheme="minorEastAsia"/>
+          <w:lang w:val="tr-TR"/>
+        </w:rPr>
+        <w:t>.</w:t>
+      </w:r>
+    </w:p>
+    <w:p>
+      <w:pPr>
+        <w:rPr>
+          <w:rFonts w:eastAsiaTheme="minorEastAsia"/>
+          <w:lang w:val="tr-TR"/>
+        </w:rPr>
+      </w:pPr>
+    </w:p>
+    <w:p>
+      <w:pPr>
+        <w:rPr>
+          <w:rFonts w:eastAsiaTheme="minorEastAsia"/>
+          <w:lang w:val="tr-TR"/>
+        </w:rPr>
+      </w:pPr>
     </w:p>
     <w:sectPr>
       <w:pgSz w:w="11906" w:h="16838"/>

</xml_diff>